<commit_message>
TWSR pipeline described in report
</commit_message>
<xml_diff>
--- a/IEEE_Report.docx
+++ b/IEEE_Report.docx
@@ -8,66 +8,63 @@
         <w:spacing w:before="5pt" w:beforeAutospacing="1" w:after="5pt" w:afterAutospacing="1"/>
         <w:rPr>
           <w:i/>
-          <w:sz w:val="32"/>
-          <w:szCs w:val="32"/>
+          <w:sz w:val="28"/>
+          <w:szCs w:val="28"/>
         </w:rPr>
       </w:pPr>
       <w:r>
         <w:rPr>
           <w:i/>
-          <w:sz w:val="32"/>
-          <w:szCs w:val="32"/>
+          <w:sz w:val="28"/>
+          <w:szCs w:val="28"/>
         </w:rPr>
         <w:t xml:space="preserve">Traffic </w:t>
       </w:r>
       <w:r>
         <w:rPr>
           <w:i/>
-          <w:sz w:val="32"/>
-          <w:szCs w:val="32"/>
+          <w:sz w:val="28"/>
+          <w:szCs w:val="28"/>
         </w:rPr>
         <w:t xml:space="preserve">Warning </w:t>
       </w:r>
       <w:r>
         <w:rPr>
           <w:i/>
-          <w:sz w:val="32"/>
-          <w:szCs w:val="32"/>
+          <w:sz w:val="28"/>
+          <w:szCs w:val="28"/>
         </w:rPr>
         <w:t>Sign Recognition</w:t>
       </w:r>
       <w:r>
         <w:rPr>
           <w:i/>
-          <w:sz w:val="32"/>
-          <w:szCs w:val="32"/>
+          <w:sz w:val="28"/>
+          <w:szCs w:val="28"/>
         </w:rPr>
         <w:t xml:space="preserve"> &amp;</w:t>
       </w:r>
-    </w:p>
-    <w:p>
-      <w:pPr>
-        <w:pStyle w:val="papertitle"/>
-        <w:spacing w:before="5pt" w:beforeAutospacing="1" w:after="5pt" w:afterAutospacing="1"/>
+      <w:r>
         <w:rPr>
           <w:i/>
-          <w:sz w:val="32"/>
-          <w:szCs w:val="32"/>
-        </w:rPr>
-      </w:pPr>
+          <w:sz w:val="28"/>
+          <w:szCs w:val="28"/>
+        </w:rPr>
+        <w:t xml:space="preserve"> </w:t>
+      </w:r>
       <w:r>
         <w:rPr>
           <w:i/>
-          <w:sz w:val="32"/>
-          <w:szCs w:val="32"/>
+          <w:sz w:val="28"/>
+          <w:szCs w:val="28"/>
         </w:rPr>
         <w:t>Automatic Transmission Controller</w:t>
       </w:r>
       <w:r>
         <w:rPr>
           <w:i/>
-          <w:sz w:val="32"/>
-          <w:szCs w:val="32"/>
+          <w:sz w:val="28"/>
+          <w:szCs w:val="28"/>
         </w:rPr>
         <w:t xml:space="preserve"> Integration</w:t>
       </w:r>
@@ -379,7 +376,19 @@
         <w:rPr>
           <w:lang w:val="en-GB"/>
         </w:rPr>
-        <w:t>SR and an ATC system in Simulink, where if a stop sign is detected, an appropriate transmission response to stop the vehicle will be sent. To simulate the driving experience, a video input will be fed into the TSR system and the output of the ATC will be visualised in a graph.</w:t>
+        <w:t>SR and an ATC system in Simulink, where if a stop sign is detected, an appropriate transmission response to stop the vehicle will be sent. To simulate the driving experience, a video input will be fed into the TSR system and the output of the ATC</w:t>
+      </w:r>
+      <w:r>
+        <w:rPr>
+          <w:lang w:val="en-GB"/>
+        </w:rPr>
+        <w:t>’s effect</w:t>
+      </w:r>
+      <w:r>
+        <w:rPr>
+          <w:lang w:val="en-GB"/>
+        </w:rPr>
+        <w:t xml:space="preserve"> will be visualised in a graph.</w:t>
       </w:r>
     </w:p>
     <w:p>
@@ -398,65 +407,1228 @@
     </w:p>
     <w:p>
       <w:pPr>
+        <w:ind w:firstLine="14.40pt"/>
+        <w:jc w:val="both"/>
+      </w:pPr>
+      <w:r>
+        <w:t xml:space="preserve">This heading looks at the </w:t>
+      </w:r>
+      <w:r>
+        <w:t>functionalities of the TWSR system to be implemented for the integration exercise.</w:t>
+      </w:r>
+      <w:r>
+        <w:t xml:space="preserve"> A review of the expected scope will be performed, and a step by step overview of how it is implemented will be provided.</w:t>
+      </w:r>
+    </w:p>
+    <w:p>
+      <w:pPr>
         <w:pStyle w:val="Heading2"/>
       </w:pPr>
       <w:r>
-        <w:t xml:space="preserve">Selecting a </w:t>
-      </w:r>
-      <w:r>
-        <w:t>Template</w:t>
-      </w:r>
-      <w:r>
-        <w:t xml:space="preserve"> (Heading 2)</w:t>
+        <w:t>Scope</w:t>
       </w:r>
     </w:p>
     <w:p>
       <w:pPr>
         <w:pStyle w:val="BodyText"/>
-      </w:pPr>
-      <w:r>
-        <w:t xml:space="preserve">First, confirm that you have the correct template for your paper size. This template has been tailored for output on the </w:t>
-      </w:r>
-      <w:r>
+        <w:rPr>
+          <w:lang w:val="en-GB"/>
+        </w:rPr>
+      </w:pPr>
+      <w:r>
+        <w:rPr>
+          <w:lang w:val="en-GB"/>
+        </w:rPr>
+        <w:t>As the implementation of TWSR is not the major focus of this project, the system can be a basic model that can identify the most common stop signs, with the stop sign being mandatory for this project, i.e. such warning signs include “Do Not Enter” and “Yield”.</w:t>
+      </w:r>
+    </w:p>
+    <w:p>
+      <w:pPr>
+        <w:pStyle w:val="BodyText"/>
+        <w:rPr>
+          <w:lang w:val="en-GB"/>
+        </w:rPr>
+      </w:pPr>
+      <w:r>
+        <w:rPr>
+          <w:lang w:val="en-GB"/>
+        </w:rPr>
+        <w:t xml:space="preserve">After researching through existing TWSR systems implemented in MATLAB and Simulink, the example one provided by MathWorks [1] proved to suit my needs the most as its implementation was well documented, therefore it </w:t>
+      </w:r>
+      <w:r>
+        <w:rPr>
+          <w:lang w:val="en-GB"/>
+        </w:rPr>
+        <w:t xml:space="preserve">was chosen as the base of the project as it </w:t>
+      </w:r>
+      <w:r>
+        <w:rPr>
+          <w:lang w:val="en-GB"/>
+        </w:rPr>
+        <w:t>could be easily tailored for integration.</w:t>
+      </w:r>
+    </w:p>
+    <w:p>
+      <w:pPr>
+        <w:pStyle w:val="Heading2"/>
+      </w:pPr>
+      <w:r>
+        <w:t>Implementation</w:t>
+      </w:r>
+    </w:p>
+    <w:p>
+      <w:pPr>
+        <w:pStyle w:val="BodyText"/>
+        <w:rPr>
+          <w:lang w:val="en-GB"/>
+        </w:rPr>
+      </w:pPr>
+      <w:r>
+        <w:rPr>
+          <w:lang w:val="en-GB"/>
+        </w:rPr>
+        <w:t>This looks at how the TWSR system was implemented from the chosen MathWorks example.</w:t>
+      </w:r>
+    </w:p>
+    <w:p>
+      <w:pPr>
+        <w:pStyle w:val="BodyText"/>
+        <w:rPr>
+          <w:lang w:val="en-GB"/>
+        </w:rPr>
+      </w:pPr>
+      <w:r>
+        <w:rPr>
+          <w:lang w:val="en-GB"/>
+        </w:rPr>
+        <w:t>To begin, the entire pipeline is divided into three steps:</w:t>
+      </w:r>
+    </w:p>
+    <w:p>
+      <w:pPr>
+        <w:pStyle w:val="BodyText"/>
+        <w:numPr>
+          <w:ilvl w:val="0"/>
+          <w:numId w:val="25"/>
+        </w:numPr>
+        <w:rPr>
+          <w:lang w:val="en-GB"/>
+        </w:rPr>
+      </w:pPr>
+      <w:r>
+        <w:rPr>
+          <w:lang w:val="en-GB"/>
+        </w:rPr>
+        <w:t>Detection</w:t>
+      </w:r>
+    </w:p>
+    <w:p>
+      <w:pPr>
+        <w:pStyle w:val="BodyText"/>
+        <w:numPr>
+          <w:ilvl w:val="0"/>
+          <w:numId w:val="25"/>
+        </w:numPr>
+        <w:rPr>
+          <w:lang w:val="en-GB"/>
+        </w:rPr>
+      </w:pPr>
+      <w:r>
+        <w:rPr>
+          <w:lang w:val="en-GB"/>
+        </w:rPr>
+        <w:t>Tracking</w:t>
+      </w:r>
+    </w:p>
+    <w:p>
+      <w:pPr>
+        <w:pStyle w:val="BodyText"/>
+        <w:numPr>
+          <w:ilvl w:val="0"/>
+          <w:numId w:val="25"/>
+        </w:numPr>
+        <w:rPr>
+          <w:lang w:val="en-GB"/>
+        </w:rPr>
+      </w:pPr>
+      <w:r>
+        <w:rPr>
+          <w:lang w:val="en-GB"/>
+        </w:rPr>
+        <w:t>Recognition</w:t>
+      </w:r>
+    </w:p>
+    <w:p>
+      <w:pPr>
+        <w:pStyle w:val="BodyText"/>
+        <w:rPr>
+          <w:lang w:val="en-GB"/>
+        </w:rPr>
+      </w:pPr>
+    </w:p>
+    <w:p>
+      <w:pPr>
+        <w:pStyle w:val="BodyText"/>
+        <w:rPr>
+          <w:lang w:val="en-GB"/>
+        </w:rPr>
+      </w:pPr>
+    </w:p>
+    <w:p>
+      <w:pPr>
+        <w:pStyle w:val="BodyText"/>
+        <w:rPr>
+          <w:noProof/>
+        </w:rPr>
+      </w:pPr>
+      <w:r>
+        <w:rPr>
+          <w:noProof/>
+        </w:rPr>
+        <mc:AlternateContent>
+          <mc:Choice Requires="v">
+            <w:pict>
+              <v:shapetype id="_x0000_t75" coordsize="21600,21600" o:spt="75" o:preferrelative="t" path="m@4@5l@4@11@9@11@9@5xe" filled="f" stroked="f">
+                <v:stroke joinstyle="miter"/>
+                <v:formulas>
+                  <v:f eqn="if lineDrawn pixelLineWidth 0"/>
+                  <v:f eqn="sum @0 1 0"/>
+                  <v:f eqn="sum 0 0 @1"/>
+                  <v:f eqn="prod @2 1 2"/>
+                  <v:f eqn="prod @3 21600 pixelWidth"/>
+                  <v:f eqn="prod @3 21600 pixelHeight"/>
+                  <v:f eqn="sum @0 0 1"/>
+                  <v:f eqn="prod @6 1 2"/>
+                  <v:f eqn="prod @7 21600 pixelWidth"/>
+                  <v:f eqn="sum @8 21600 0"/>
+                  <v:f eqn="prod @7 21600 pixelHeight"/>
+                  <v:f eqn="sum @10 21600 0"/>
+                </v:formulas>
+                <v:path o:extrusionok="f" gradientshapeok="t" o:connecttype="rect"/>
+                <o:lock v:ext="edit" aspectratio="t"/>
+              </v:shapetype>
+              <v:shape id="_x0000_i1047" type="#_x0000_t75" style="width:243.35pt;height:110.65pt;visibility:visible;mso-wrap-style:square">
+                <v:imagedata r:id="rId9" o:title=""/>
+              </v:shape>
+            </w:pict>
+          </mc:Choice>
+          <mc:Fallback>
+            <w:drawing>
+              <wp:inline distT="0" distB="0" distL="0" distR="0" wp14:anchorId="63FBCF33" wp14:editId="40B85ECD">
+                <wp:extent cx="3090545" cy="1405255"/>
+                <wp:effectExtent l="0" t="0" r="0" b="4445"/>
+                <wp:docPr id="23" name="Picture 23"/>
+                <wp:cNvGraphicFramePr>
+                  <a:graphicFrameLocks xmlns:a="http://purl.oclc.org/ooxml/drawingml/main" noChangeAspect="1"/>
+                </wp:cNvGraphicFramePr>
+                <a:graphic xmlns:a="http://purl.oclc.org/ooxml/drawingml/main">
+                  <a:graphicData uri="http://purl.oclc.org/ooxml/drawingml/picture">
+                    <pic:pic xmlns:pic="http://purl.oclc.org/ooxml/drawingml/picture">
+                      <pic:nvPicPr>
+                        <pic:cNvPr id="0" name="Picture 23"/>
+                        <pic:cNvPicPr>
+                          <a:picLocks noChangeAspect="1" noChangeArrowheads="1"/>
+                        </pic:cNvPicPr>
+                      </pic:nvPicPr>
+                      <pic:blipFill>
+                        <a:blip r:embed="rId10">
+                          <a:extLst>
+                            <a:ext uri="{28A0092B-C50C-407E-A947-70E740481C1C}">
+                              <a14:useLocalDpi xmlns:a14="http://schemas.microsoft.com/office/drawing/2010/main" val="0"/>
+                            </a:ext>
+                          </a:extLst>
+                        </a:blip>
+                        <a:srcRect/>
+                        <a:stretch>
+                          <a:fillRect/>
+                        </a:stretch>
+                      </pic:blipFill>
+                      <pic:spPr bwMode="auto">
+                        <a:xfrm>
+                          <a:off x="0" y="0"/>
+                          <a:ext cx="3090545" cy="1405255"/>
+                        </a:xfrm>
+                        <a:prstGeom prst="rect">
+                          <a:avLst/>
+                        </a:prstGeom>
+                        <a:noFill/>
+                        <a:ln>
+                          <a:noFill/>
+                        </a:ln>
+                      </pic:spPr>
+                    </pic:pic>
+                  </a:graphicData>
+                </a:graphic>
+              </wp:inline>
+            </w:drawing>
+          </mc:Fallback>
+        </mc:AlternateContent>
+      </w:r>
+    </w:p>
+    <w:p>
+      <w:pPr>
+        <w:pStyle w:val="BodyText"/>
+        <w:rPr>
+          <w:i/>
+          <w:noProof/>
+          <w:lang w:val="en-GB"/>
+        </w:rPr>
+      </w:pPr>
+      <w:r>
+        <w:rPr>
+          <w:i/>
+          <w:noProof/>
+          <w:lang w:val="en-GB"/>
+        </w:rPr>
+        <w:t>Simulink implementation of the entire TWSR pipeline</w:t>
+      </w:r>
+    </w:p>
+    <w:p>
+      <w:pPr>
+        <w:pStyle w:val="BodyText"/>
+        <w:rPr>
+          <w:i/>
+          <w:lang w:val="en-GB"/>
+        </w:rPr>
+      </w:pPr>
+    </w:p>
+    <w:p>
+      <w:pPr>
+        <w:pStyle w:val="Heading3"/>
+        <w:rPr>
+          <w:lang w:val="en-GB"/>
+        </w:rPr>
+      </w:pPr>
+      <w:r>
+        <w:rPr>
+          <w:lang w:val="en-GB"/>
+        </w:rPr>
+        <w:t>Detection</w:t>
+      </w:r>
+    </w:p>
+    <w:p>
+      <w:pPr>
+        <w:ind w:firstLine="14.40pt"/>
+        <w:jc w:val="both"/>
+        <w:rPr>
+          <w:lang w:val="en-GB"/>
+        </w:rPr>
+      </w:pPr>
+      <w:r>
+        <w:rPr>
+          <w:lang w:val="en-GB"/>
+        </w:rPr>
+        <w:t xml:space="preserve">After an input video is provided for inspection, the first phase of TWSR is detection. For each frame, it looks at different portions of the picture and searches for pixels that match a potential traffic sign through Blob Analysis. It performs the matching through the usage of </w:t>
+      </w:r>
+      <w:r>
+        <w:rPr>
+          <w:lang w:val="en-GB"/>
+        </w:rPr>
+        <w:t>detection templates, which are a blob representation of each traffic sign to be detected.</w:t>
+      </w:r>
+    </w:p>
+    <w:p>
+      <w:pPr>
+        <w:ind w:firstLine="14.40pt"/>
+        <w:jc w:val="both"/>
+        <w:rPr>
+          <w:lang w:val="en-GB"/>
+        </w:rPr>
+      </w:pPr>
+    </w:p>
+    <w:p>
+      <w:pPr>
+        <w:ind w:firstLine="14.40pt"/>
+        <w:jc w:val="both"/>
+        <w:rPr>
+          <w:noProof/>
+        </w:rPr>
+      </w:pPr>
+      <w:r>
+        <w:rPr>
+          <w:noProof/>
+        </w:rPr>
+        <mc:AlternateContent>
+          <mc:Choice Requires="v">
+            <w:pict>
+              <v:shape id="_x0000_i1043" type="#_x0000_t75" style="width:114.65pt;height:36pt;visibility:visible;mso-wrap-style:square">
+                <v:imagedata r:id="rId11" o:title=""/>
+              </v:shape>
+            </w:pict>
+          </mc:Choice>
+          <mc:Fallback>
+            <w:drawing>
+              <wp:inline distT="0" distB="0" distL="0" distR="0" wp14:anchorId="32C8B801" wp14:editId="25C4492A">
+                <wp:extent cx="1456055" cy="457200"/>
+                <wp:effectExtent l="0" t="0" r="0" b="0"/>
+                <wp:docPr id="19" name="Picture 19"/>
+                <wp:cNvGraphicFramePr>
+                  <a:graphicFrameLocks xmlns:a="http://purl.oclc.org/ooxml/drawingml/main" noChangeAspect="1"/>
+                </wp:cNvGraphicFramePr>
+                <a:graphic xmlns:a="http://purl.oclc.org/ooxml/drawingml/main">
+                  <a:graphicData uri="http://purl.oclc.org/ooxml/drawingml/picture">
+                    <pic:pic xmlns:pic="http://purl.oclc.org/ooxml/drawingml/picture">
+                      <pic:nvPicPr>
+                        <pic:cNvPr id="0" name="Picture 19"/>
+                        <pic:cNvPicPr>
+                          <a:picLocks noChangeAspect="1" noChangeArrowheads="1"/>
+                        </pic:cNvPicPr>
+                      </pic:nvPicPr>
+                      <pic:blipFill>
+                        <a:blip r:embed="rId12">
+                          <a:extLst>
+                            <a:ext uri="{28A0092B-C50C-407E-A947-70E740481C1C}">
+                              <a14:useLocalDpi xmlns:a14="http://schemas.microsoft.com/office/drawing/2010/main" val="0"/>
+                            </a:ext>
+                          </a:extLst>
+                        </a:blip>
+                        <a:srcRect/>
+                        <a:stretch>
+                          <a:fillRect/>
+                        </a:stretch>
+                      </pic:blipFill>
+                      <pic:spPr bwMode="auto">
+                        <a:xfrm>
+                          <a:off x="0" y="0"/>
+                          <a:ext cx="1456055" cy="457200"/>
+                        </a:xfrm>
+                        <a:prstGeom prst="rect">
+                          <a:avLst/>
+                        </a:prstGeom>
+                        <a:noFill/>
+                        <a:ln>
+                          <a:noFill/>
+                        </a:ln>
+                      </pic:spPr>
+                    </pic:pic>
+                  </a:graphicData>
+                </a:graphic>
+              </wp:inline>
+            </w:drawing>
+          </mc:Fallback>
+        </mc:AlternateContent>
+      </w:r>
+    </w:p>
+    <w:p>
+      <w:pPr>
+        <w:ind w:firstLine="14.40pt"/>
+        <w:jc w:val="both"/>
+        <w:rPr>
+          <w:i/>
+          <w:noProof/>
+        </w:rPr>
+      </w:pPr>
+      <w:r>
+        <w:rPr>
+          <w:i/>
+          <w:noProof/>
+        </w:rPr>
+        <w:t>Detection templates for each traffic warning sign.</w:t>
+      </w:r>
+    </w:p>
+    <w:p>
+      <w:pPr>
+        <w:ind w:firstLine="14.40pt"/>
+        <w:jc w:val="both"/>
+        <w:rPr>
+          <w:i/>
+          <w:lang w:val="en-GB"/>
+        </w:rPr>
+      </w:pPr>
+    </w:p>
+    <w:p>
+      <w:pPr>
+        <w:ind w:firstLine="14.40pt"/>
+        <w:jc w:val="both"/>
+        <w:rPr>
+          <w:noProof/>
+        </w:rPr>
+      </w:pPr>
+      <w:r>
+        <w:rPr>
+          <w:noProof/>
+        </w:rPr>
+        <mc:AlternateContent>
+          <mc:Choice Requires="v">
+            <w:pict>
+              <v:shape id="Picture 1" o:spid="_x0000_i1037" type="#_x0000_t75" style="width:243.35pt;height:110.65pt;visibility:visible;mso-wrap-style:square">
+                <v:imagedata r:id="rId13" o:title=""/>
+              </v:shape>
+            </w:pict>
+          </mc:Choice>
+          <mc:Fallback>
+            <w:drawing>
+              <wp:inline distT="0" distB="0" distL="0" distR="0" wp14:anchorId="2274032F" wp14:editId="46B9CB66">
+                <wp:extent cx="3090545" cy="1405255"/>
+                <wp:effectExtent l="0" t="0" r="0" b="4445"/>
+                <wp:docPr id="13" name="Picture 1"/>
+                <wp:cNvGraphicFramePr>
+                  <a:graphicFrameLocks xmlns:a="http://purl.oclc.org/ooxml/drawingml/main" noChangeAspect="1"/>
+                </wp:cNvGraphicFramePr>
+                <a:graphic xmlns:a="http://purl.oclc.org/ooxml/drawingml/main">
+                  <a:graphicData uri="http://purl.oclc.org/ooxml/drawingml/picture">
+                    <pic:pic xmlns:pic="http://purl.oclc.org/ooxml/drawingml/picture">
+                      <pic:nvPicPr>
+                        <pic:cNvPr id="0" name="Picture 1"/>
+                        <pic:cNvPicPr>
+                          <a:picLocks noChangeAspect="1" noChangeArrowheads="1"/>
+                        </pic:cNvPicPr>
+                      </pic:nvPicPr>
+                      <pic:blipFill>
+                        <a:blip r:embed="rId14">
+                          <a:extLst>
+                            <a:ext uri="{28A0092B-C50C-407E-A947-70E740481C1C}">
+                              <a14:useLocalDpi xmlns:a14="http://schemas.microsoft.com/office/drawing/2010/main" val="0"/>
+                            </a:ext>
+                          </a:extLst>
+                        </a:blip>
+                        <a:srcRect/>
+                        <a:stretch>
+                          <a:fillRect/>
+                        </a:stretch>
+                      </pic:blipFill>
+                      <pic:spPr bwMode="auto">
+                        <a:xfrm>
+                          <a:off x="0" y="0"/>
+                          <a:ext cx="3090545" cy="1405255"/>
+                        </a:xfrm>
+                        <a:prstGeom prst="rect">
+                          <a:avLst/>
+                        </a:prstGeom>
+                        <a:noFill/>
+                        <a:ln>
+                          <a:noFill/>
+                        </a:ln>
+                      </pic:spPr>
+                    </pic:pic>
+                  </a:graphicData>
+                </a:graphic>
+              </wp:inline>
+            </w:drawing>
+          </mc:Fallback>
+        </mc:AlternateContent>
+      </w:r>
+    </w:p>
+    <w:p>
+      <w:pPr>
+        <w:ind w:firstLine="14.40pt"/>
+        <w:jc w:val="both"/>
+        <w:rPr>
+          <w:i/>
+          <w:noProof/>
+        </w:rPr>
+      </w:pPr>
+      <w:r>
+        <w:rPr>
+          <w:i/>
+          <w:noProof/>
+        </w:rPr>
+        <w:t>Simulink implementation of the Detection step of TWSR</w:t>
+      </w:r>
+    </w:p>
+    <w:p>
+      <w:pPr>
+        <w:ind w:firstLine="14.40pt"/>
+        <w:jc w:val="both"/>
+        <w:rPr>
+          <w:i/>
+          <w:noProof/>
+        </w:rPr>
+      </w:pPr>
+    </w:p>
+    <w:p>
+      <w:pPr>
+        <w:pStyle w:val="Heading3"/>
+        <w:rPr>
+          <w:lang w:val="en-GB"/>
+        </w:rPr>
+      </w:pPr>
+      <w:r>
+        <w:rPr>
+          <w:lang w:val="en-GB"/>
+        </w:rPr>
+        <w:t>Tracking</w:t>
+      </w:r>
+    </w:p>
+    <w:p>
+      <w:pPr>
+        <w:ind w:firstLine="14.40pt"/>
+        <w:jc w:val="both"/>
+        <w:rPr>
+          <w:lang w:val="en-GB"/>
+        </w:rPr>
+      </w:pPr>
+      <w:r>
+        <w:rPr>
+          <w:lang w:val="en-GB"/>
+        </w:rPr>
+        <w:t>To add onto the detection process, tracking is the last step of the pipeline to ensure what is being inspected is a traffic warning sign. Its function is to ensure that the current potential traffic warning signs being inspected were also detected in the previous four frames. This is to ensure that the blobs detected were not caused by consecutive systemic errors or outside environmental factors. This is performed by comparing the blob matches and if the blob configurations are consistent for within four frames. If this is the case, the potential traffic warning sign is considered an actual one.</w:t>
+      </w:r>
+    </w:p>
+    <w:p>
+      <w:pPr>
+        <w:ind w:firstLine="14.40pt"/>
+        <w:jc w:val="both"/>
+        <w:rPr>
+          <w:lang w:val="en-GB"/>
+        </w:rPr>
+      </w:pPr>
+    </w:p>
+    <w:p>
+      <w:pPr>
+        <w:ind w:firstLine="14.40pt"/>
+        <w:jc w:val="both"/>
+        <w:rPr>
+          <w:noProof/>
+        </w:rPr>
+      </w:pPr>
+      <w:r>
+        <w:rPr>
+          <w:noProof/>
+        </w:rPr>
+        <w:lastRenderedPageBreak/>
+        <mc:AlternateContent>
+          <mc:Choice Requires="v">
+            <w:pict>
+              <v:shape id="_x0000_i1039" type="#_x0000_t75" style="width:243.35pt;height:162.65pt;visibility:visible;mso-wrap-style:square">
+                <v:imagedata r:id="rId15" o:title=""/>
+              </v:shape>
+            </w:pict>
+          </mc:Choice>
+          <mc:Fallback>
+            <w:drawing>
+              <wp:inline distT="0" distB="0" distL="0" distR="0" wp14:anchorId="6AED8C48" wp14:editId="471D52E1">
+                <wp:extent cx="3090545" cy="2065655"/>
+                <wp:effectExtent l="0" t="0" r="0" b="0"/>
+                <wp:docPr id="15" name="Picture 15"/>
+                <wp:cNvGraphicFramePr>
+                  <a:graphicFrameLocks xmlns:a="http://purl.oclc.org/ooxml/drawingml/main" noChangeAspect="1"/>
+                </wp:cNvGraphicFramePr>
+                <a:graphic xmlns:a="http://purl.oclc.org/ooxml/drawingml/main">
+                  <a:graphicData uri="http://purl.oclc.org/ooxml/drawingml/picture">
+                    <pic:pic xmlns:pic="http://purl.oclc.org/ooxml/drawingml/picture">
+                      <pic:nvPicPr>
+                        <pic:cNvPr id="0" name="Picture 15"/>
+                        <pic:cNvPicPr>
+                          <a:picLocks noChangeAspect="1" noChangeArrowheads="1"/>
+                        </pic:cNvPicPr>
+                      </pic:nvPicPr>
+                      <pic:blipFill>
+                        <a:blip r:embed="rId16">
+                          <a:extLst>
+                            <a:ext uri="{28A0092B-C50C-407E-A947-70E740481C1C}">
+                              <a14:useLocalDpi xmlns:a14="http://schemas.microsoft.com/office/drawing/2010/main" val="0"/>
+                            </a:ext>
+                          </a:extLst>
+                        </a:blip>
+                        <a:srcRect/>
+                        <a:stretch>
+                          <a:fillRect/>
+                        </a:stretch>
+                      </pic:blipFill>
+                      <pic:spPr bwMode="auto">
+                        <a:xfrm>
+                          <a:off x="0" y="0"/>
+                          <a:ext cx="3090545" cy="2065655"/>
+                        </a:xfrm>
+                        <a:prstGeom prst="rect">
+                          <a:avLst/>
+                        </a:prstGeom>
+                        <a:noFill/>
+                        <a:ln>
+                          <a:noFill/>
+                        </a:ln>
+                      </pic:spPr>
+                    </pic:pic>
+                  </a:graphicData>
+                </a:graphic>
+              </wp:inline>
+            </w:drawing>
+          </mc:Fallback>
+        </mc:AlternateContent>
+      </w:r>
+    </w:p>
+    <w:p>
+      <w:pPr>
+        <w:ind w:firstLine="14.40pt"/>
+        <w:jc w:val="both"/>
+        <w:rPr>
+          <w:i/>
+          <w:noProof/>
+        </w:rPr>
+      </w:pPr>
+      <w:r>
+        <w:rPr>
+          <w:i/>
+          <w:noProof/>
+        </w:rPr>
+        <w:t>Simulink implementation of the Tracking step of TWSR</w:t>
+      </w:r>
+    </w:p>
+    <w:p>
+      <w:pPr>
+        <w:ind w:firstLine="14.40pt"/>
+        <w:jc w:val="both"/>
+        <w:rPr>
+          <w:lang w:val="en-GB"/>
+        </w:rPr>
+      </w:pPr>
+    </w:p>
+    <w:p>
+      <w:pPr>
+        <w:pStyle w:val="Heading3"/>
+        <w:rPr>
+          <w:lang w:val="en-GB"/>
+        </w:rPr>
+      </w:pPr>
+      <w:r>
+        <w:rPr>
+          <w:lang w:val="en-GB"/>
+        </w:rPr>
+        <w:t>Recognition</w:t>
+      </w:r>
+    </w:p>
+    <w:p>
+      <w:pPr>
+        <w:ind w:firstLine="14.40pt"/>
+        <w:jc w:val="both"/>
+        <w:rPr>
+          <w:lang w:val="en-GB"/>
+        </w:rPr>
+      </w:pPr>
+      <w:r>
+        <w:rPr>
+          <w:lang w:val="en-GB"/>
+        </w:rPr>
+        <w:t xml:space="preserve">The final step is to perform the actual recognition; to determine which traffic warning sign is. This uses a similar process to Detection, but rather than using detection templates, recognition templates are used. These templates highlight the features of each traffic warning sign rather than the shape of it. </w:t>
+      </w:r>
+      <w:r>
+        <w:rPr>
+          <w:lang w:val="en-GB"/>
+        </w:rPr>
+        <w:t>By comparing each template with the sign’s features, the warning sign is derived by choosing the one that has the most approximate features.</w:t>
+      </w:r>
+    </w:p>
+    <w:p>
+      <w:pPr>
+        <w:ind w:firstLine="14.40pt"/>
+        <w:jc w:val="both"/>
+        <w:rPr>
+          <w:lang w:val="en-GB"/>
+        </w:rPr>
+      </w:pPr>
+    </w:p>
+    <w:p>
+      <w:pPr>
+        <w:ind w:firstLine="14.40pt"/>
+        <w:jc w:val="start"/>
+        <w:rPr>
+          <w:noProof/>
+        </w:rPr>
+      </w:pPr>
+      <w:r>
+        <w:rPr>
+          <w:noProof/>
+        </w:rPr>
+        <mc:AlternateContent>
+          <mc:Choice Requires="v">
+            <w:pict>
+              <v:shape id="_x0000_i1045" type="#_x0000_t75" style="width:243.35pt;height:24.65pt;visibility:visible;mso-wrap-style:square">
+                <v:imagedata r:id="rId17" o:title=""/>
+              </v:shape>
+            </w:pict>
+          </mc:Choice>
+          <mc:Fallback>
+            <w:drawing>
+              <wp:inline distT="0" distB="0" distL="0" distR="0" wp14:anchorId="00474EB6" wp14:editId="52B8D80E">
+                <wp:extent cx="3090545" cy="313055"/>
+                <wp:effectExtent l="0" t="0" r="0" b="0"/>
+                <wp:docPr id="21" name="Picture 21"/>
+                <wp:cNvGraphicFramePr>
+                  <a:graphicFrameLocks xmlns:a="http://purl.oclc.org/ooxml/drawingml/main" noChangeAspect="1"/>
+                </wp:cNvGraphicFramePr>
+                <a:graphic xmlns:a="http://purl.oclc.org/ooxml/drawingml/main">
+                  <a:graphicData uri="http://purl.oclc.org/ooxml/drawingml/picture">
+                    <pic:pic xmlns:pic="http://purl.oclc.org/ooxml/drawingml/picture">
+                      <pic:nvPicPr>
+                        <pic:cNvPr id="0" name="Picture 21"/>
+                        <pic:cNvPicPr>
+                          <a:picLocks noChangeAspect="1" noChangeArrowheads="1"/>
+                        </pic:cNvPicPr>
+                      </pic:nvPicPr>
+                      <pic:blipFill>
+                        <a:blip r:embed="rId18">
+                          <a:extLst>
+                            <a:ext uri="{28A0092B-C50C-407E-A947-70E740481C1C}">
+                              <a14:useLocalDpi xmlns:a14="http://schemas.microsoft.com/office/drawing/2010/main" val="0"/>
+                            </a:ext>
+                          </a:extLst>
+                        </a:blip>
+                        <a:srcRect/>
+                        <a:stretch>
+                          <a:fillRect/>
+                        </a:stretch>
+                      </pic:blipFill>
+                      <pic:spPr bwMode="auto">
+                        <a:xfrm>
+                          <a:off x="0" y="0"/>
+                          <a:ext cx="3090545" cy="313055"/>
+                        </a:xfrm>
+                        <a:prstGeom prst="rect">
+                          <a:avLst/>
+                        </a:prstGeom>
+                        <a:noFill/>
+                        <a:ln>
+                          <a:noFill/>
+                        </a:ln>
+                      </pic:spPr>
+                    </pic:pic>
+                  </a:graphicData>
+                </a:graphic>
+              </wp:inline>
+            </w:drawing>
+          </mc:Fallback>
+        </mc:AlternateContent>
+      </w:r>
+    </w:p>
+    <w:p>
+      <w:pPr>
+        <w:ind w:firstLine="14.40pt"/>
+        <w:jc w:val="start"/>
+        <w:rPr>
+          <w:i/>
+          <w:lang w:val="en-GB"/>
+        </w:rPr>
+      </w:pPr>
+      <w:r>
+        <w:rPr>
+          <w:i/>
+          <w:lang w:val="en-GB"/>
+        </w:rPr>
+        <w:t>Recognition templates for each traffic warning sign.</w:t>
+      </w:r>
+    </w:p>
+    <w:p>
+      <w:pPr>
+        <w:ind w:firstLine="14.40pt"/>
+        <w:jc w:val="both"/>
+        <w:rPr>
+          <w:lang w:val="en-GB"/>
+        </w:rPr>
+      </w:pPr>
+    </w:p>
+    <w:p>
+      <w:pPr>
+        <w:ind w:firstLine="14.40pt"/>
+        <w:jc w:val="both"/>
+        <w:rPr>
+          <w:noProof/>
+        </w:rPr>
+      </w:pPr>
+      <w:r>
+        <w:rPr>
+          <w:noProof/>
+        </w:rPr>
+        <mc:AlternateContent>
+          <mc:Choice Requires="v">
+            <w:pict>
+              <v:shape id="_x0000_i1041" type="#_x0000_t75" style="width:243.35pt;height:283.35pt;visibility:visible;mso-wrap-style:square">
+                <v:imagedata r:id="rId19" o:title=""/>
+              </v:shape>
+            </w:pict>
+          </mc:Choice>
+          <mc:Fallback>
+            <w:drawing>
+              <wp:inline distT="0" distB="0" distL="0" distR="0" wp14:anchorId="4AAE8F15" wp14:editId="594AE72B">
+                <wp:extent cx="3090545" cy="3598545"/>
+                <wp:effectExtent l="0" t="0" r="0" b="1905"/>
+                <wp:docPr id="17" name="Picture 17"/>
+                <wp:cNvGraphicFramePr>
+                  <a:graphicFrameLocks xmlns:a="http://purl.oclc.org/ooxml/drawingml/main" noChangeAspect="1"/>
+                </wp:cNvGraphicFramePr>
+                <a:graphic xmlns:a="http://purl.oclc.org/ooxml/drawingml/main">
+                  <a:graphicData uri="http://purl.oclc.org/ooxml/drawingml/picture">
+                    <pic:pic xmlns:pic="http://purl.oclc.org/ooxml/drawingml/picture">
+                      <pic:nvPicPr>
+                        <pic:cNvPr id="0" name="Picture 17"/>
+                        <pic:cNvPicPr>
+                          <a:picLocks noChangeAspect="1" noChangeArrowheads="1"/>
+                        </pic:cNvPicPr>
+                      </pic:nvPicPr>
+                      <pic:blipFill>
+                        <a:blip r:embed="rId20">
+                          <a:extLst>
+                            <a:ext uri="{28A0092B-C50C-407E-A947-70E740481C1C}">
+                              <a14:useLocalDpi xmlns:a14="http://schemas.microsoft.com/office/drawing/2010/main" val="0"/>
+                            </a:ext>
+                          </a:extLst>
+                        </a:blip>
+                        <a:srcRect/>
+                        <a:stretch>
+                          <a:fillRect/>
+                        </a:stretch>
+                      </pic:blipFill>
+                      <pic:spPr bwMode="auto">
+                        <a:xfrm>
+                          <a:off x="0" y="0"/>
+                          <a:ext cx="3090545" cy="3598545"/>
+                        </a:xfrm>
+                        <a:prstGeom prst="rect">
+                          <a:avLst/>
+                        </a:prstGeom>
+                        <a:noFill/>
+                        <a:ln>
+                          <a:noFill/>
+                        </a:ln>
+                      </pic:spPr>
+                    </pic:pic>
+                  </a:graphicData>
+                </a:graphic>
+              </wp:inline>
+            </w:drawing>
+          </mc:Fallback>
+        </mc:AlternateContent>
+      </w:r>
+    </w:p>
+    <w:p>
+      <w:pPr>
+        <w:ind w:firstLine="14.40pt"/>
+        <w:jc w:val="both"/>
+        <w:rPr>
+          <w:i/>
+          <w:noProof/>
+        </w:rPr>
+      </w:pPr>
+      <w:r>
+        <w:rPr>
+          <w:i/>
+          <w:noProof/>
+        </w:rPr>
+        <w:t>Simulink implementation of Recognition step of TWSR</w:t>
+      </w:r>
+    </w:p>
+    <w:p>
+      <w:pPr>
+        <w:ind w:firstLine="14.40pt"/>
+        <w:jc w:val="both"/>
+        <w:rPr>
+          <w:i/>
+          <w:noProof/>
+        </w:rPr>
+      </w:pPr>
+    </w:p>
+    <w:p>
+      <w:pPr>
+        <w:ind w:firstLine="14.40pt"/>
+        <w:jc w:val="both"/>
+        <w:rPr>
+          <w:lang w:val="en-GB"/>
+        </w:rPr>
+      </w:pPr>
+      <w:r>
+        <w:rPr>
+          <w:lang w:val="en-GB"/>
+        </w:rPr>
+        <w:t xml:space="preserve">As the purpose of the original MathWorks example was to just recognize each individual traffic warning sign in the video and highlight it, the recognition function also performs the labelling of what traffic warning sign it is. This </w:t>
+      </w:r>
+      <w:r>
+        <w:rPr>
+          <w:lang w:val="en-GB"/>
+        </w:rPr>
+        <w:t>will be used in the integration to figure out whether the detected sign is a stop sign or not.</w:t>
+      </w:r>
+    </w:p>
+    <w:p>
+      <w:pPr>
+        <w:pStyle w:val="Heading1"/>
+      </w:pPr>
+      <w:r>
+        <w:t>Automatic Transmission Controller</w:t>
+      </w:r>
+    </w:p>
+    <w:p>
+      <w:pPr>
+        <w:pStyle w:val="BodyText"/>
         <w:rPr>
           <w:lang w:val="en-US"/>
         </w:rPr>
-        <w:t>A4</w:t>
-      </w:r>
-      <w:r>
-        <w:t xml:space="preserve"> paper size. If you are using </w:t>
+      </w:pPr>
+      <w:r>
+        <w:t>Before</w:t>
+      </w:r>
+      <w:r>
+        <w:t xml:space="preserve"> you begin to format your paper, first write and save the content as a separate text file. </w:t>
       </w:r>
       <w:r>
         <w:rPr>
           <w:lang w:val="en-US"/>
         </w:rPr>
-        <w:t>US letter</w:t>
-      </w:r>
-      <w:r>
-        <w:t>-sized paper, please close this</w:t>
-      </w:r>
-      <w:r>
-        <w:t xml:space="preserve"> file and download the </w:t>
-      </w:r>
-      <w:r>
-        <w:rPr>
+        <w:t>Complete all content and organizational editing before formatting. Please note sections A-D below for more information on proofreading, spelling and grammar.</w:t>
+      </w:r>
+    </w:p>
+    <w:p>
+      <w:pPr>
+        <w:pStyle w:val="BodyText"/>
+      </w:pPr>
+      <w:r>
+        <w:t>Keep your text and graphic files separate until after the text has been formatted and styled. Do not use hard tabs, and limit use of hard returns to only one return at the end of a paragraph. Do not add any kind of pagination anywhere in the paper. Do not number text heads-the template will do that for you.</w:t>
+      </w:r>
+    </w:p>
+    <w:p>
+      <w:pPr>
+        <w:pStyle w:val="Heading2"/>
+      </w:pPr>
+      <w:r>
+        <w:t>Abbreviations</w:t>
+      </w:r>
+      <w:r>
+        <w:t xml:space="preserve"> and Acronyms</w:t>
+      </w:r>
+    </w:p>
+    <w:p>
+      <w:pPr>
+        <w:pStyle w:val="BodyText"/>
+      </w:pPr>
+      <w:r>
+        <w:t>Define abbreviations and acronyms the first time they are used in the text, even after they have been defined in the abstract. Abbreviations such as IEEE, SI, MKS, CGS, sc, dc, and rms do not have to be defined. Do not use abbreviations in the title or heads unless they are unavoidable.</w:t>
+      </w:r>
+    </w:p>
+    <w:p>
+      <w:pPr>
+        <w:pStyle w:val="Heading1"/>
+      </w:pPr>
+      <w:r>
+        <w:t>Integration between T</w:t>
+      </w:r>
+      <w:r>
+        <w:t>W</w:t>
+      </w:r>
+      <w:r>
+        <w:t>SR and ATC</w:t>
+      </w:r>
+    </w:p>
+    <w:p>
+      <w:pPr>
+        <w:pStyle w:val="BodyText"/>
+      </w:pPr>
+      <w:r>
+        <w:t>After the text edit has been completed, the paper is ready for the template. Duplicate the template file by using the Save As command, and use the naming convention prescribed by your conference for the name of your paper. In this newly created file, highlight all of the contents and import your prepared text file. You are now ready to style your paper; use the scroll down window on the left of the MS Word Formatting toolbar.</w:t>
+      </w:r>
+    </w:p>
+    <w:p>
+      <w:pPr>
+        <w:pStyle w:val="Heading2"/>
+      </w:pPr>
+      <w:r>
+        <w:t>Authors</w:t>
+      </w:r>
+      <w:r>
+        <w:t xml:space="preserve"> and Affiliations</w:t>
+      </w:r>
+    </w:p>
+    <w:p>
+      <w:pPr>
+        <w:pStyle w:val="BodyText"/>
+      </w:pPr>
+      <w:r>
+        <w:rPr>
+          <w:b/>
+        </w:rPr>
+        <w:t xml:space="preserve">The template is </w:t>
+      </w:r>
+      <w:r>
+        <w:rPr>
+          <w:b/>
+        </w:rPr>
+        <w:t>designed</w:t>
+      </w:r>
+      <w:r>
+        <w:rPr>
+          <w:b/>
           <w:lang w:val="en-US"/>
         </w:rPr>
-        <w:t xml:space="preserve">Microsoft Word, Letter </w:t>
-      </w:r>
-      <w:r>
-        <w:t>file</w:t>
-      </w:r>
-      <w:r>
-        <w:t>.</w:t>
-      </w:r>
-    </w:p>
-    <w:p>
-      <w:pPr>
-        <w:pStyle w:val="Heading2"/>
-      </w:pPr>
-      <w:r>
-        <w:t>Maintaining the Integrity of the Specifications</w:t>
+        <w:t xml:space="preserve"> for,</w:t>
+      </w:r>
+      <w:r>
+        <w:rPr>
+          <w:b/>
+        </w:rPr>
+        <w:t xml:space="preserve"> but not limited to</w:t>
+      </w:r>
+      <w:r>
+        <w:rPr>
+          <w:b/>
+          <w:lang w:val="en-US"/>
+        </w:rPr>
+        <w:t>,</w:t>
+      </w:r>
+      <w:r>
+        <w:rPr>
+          <w:b/>
+          <w:lang w:val="en-US"/>
+        </w:rPr>
+        <w:t xml:space="preserve"> </w:t>
+      </w:r>
+      <w:r>
+        <w:rPr>
+          <w:b/>
+          <w:lang w:val="en-US"/>
+        </w:rPr>
+        <w:t>six</w:t>
+      </w:r>
+      <w:r>
+        <w:rPr>
+          <w:b/>
+          <w:lang w:val="en-US"/>
+        </w:rPr>
+        <w:t xml:space="preserve"> authors.</w:t>
+      </w:r>
+      <w:r>
+        <w:rPr>
+          <w:lang w:val="en-US"/>
+        </w:rPr>
+        <w:t xml:space="preserve"> </w:t>
+      </w:r>
+      <w:r>
+        <w:rPr>
+          <w:lang w:val="en-US"/>
+        </w:rPr>
+        <w:t xml:space="preserve">A minimum of one author is required for all conference articles. </w:t>
+      </w:r>
+      <w:r>
+        <w:t>Author names should be listed starting from left to right and then moving down to the next line. This is the author sequence that will be used in future citations and by indexing services.</w:t>
+      </w:r>
+      <w:r>
+        <w:t xml:space="preserve"> </w:t>
+      </w:r>
+      <w:r>
+        <w:t>Names should not be listed in columns nor group by affiliation.</w:t>
+      </w:r>
+      <w:r>
+        <w:rPr>
+          <w:lang w:val="en-US"/>
+        </w:rPr>
+        <w:t xml:space="preserve"> </w:t>
+      </w:r>
+      <w:r>
+        <w:t>Please keep your affiliations as succinct as possible (for example, do not differentiate among departments of the same organization).</w:t>
+      </w:r>
+    </w:p>
+    <w:p>
+      <w:pPr>
+        <w:pStyle w:val="Heading3"/>
+      </w:pPr>
+      <w:r>
+        <w:t xml:space="preserve">For papers with more than six authors: </w:t>
+      </w:r>
+      <w:r>
+        <w:rPr>
+          <w:i w:val="0"/>
+        </w:rPr>
+        <w:t>Add author names horizontally, moving to a third row if needed for more than 8 authors.</w:t>
+      </w:r>
+    </w:p>
+    <w:p>
+      <w:pPr>
+        <w:pStyle w:val="Heading3"/>
+      </w:pPr>
+      <w:r>
+        <w:t xml:space="preserve">For </w:t>
+      </w:r>
+      <w:r>
+        <w:t xml:space="preserve">papers with less than </w:t>
+      </w:r>
+      <w:r>
+        <w:t>six</w:t>
+      </w:r>
+      <w:r>
+        <w:t xml:space="preserve"> authors</w:t>
+      </w:r>
+      <w:r>
+        <w:t xml:space="preserve">: </w:t>
+      </w:r>
+      <w:r>
+        <w:rPr>
+          <w:i w:val="0"/>
+        </w:rPr>
+        <w:t>To change the default, adjust the template as follows.</w:t>
+      </w:r>
+    </w:p>
+    <w:p>
+      <w:pPr>
+        <w:pStyle w:val="Heading4"/>
+      </w:pPr>
+      <w:r>
+        <w:t>Selection</w:t>
+      </w:r>
+      <w:r>
+        <w:t xml:space="preserve">: </w:t>
+      </w:r>
+      <w:r>
+        <w:rPr>
+          <w:i w:val="0"/>
+        </w:rPr>
+        <w:t>Highlight all author and affiliation lines.</w:t>
+      </w:r>
+    </w:p>
+    <w:p>
+      <w:pPr>
+        <w:pStyle w:val="Heading4"/>
+      </w:pPr>
+      <w:r>
+        <w:t>Change number of columns:</w:t>
+      </w:r>
+      <w:r>
+        <w:t xml:space="preserve"> </w:t>
+      </w:r>
+      <w:r>
+        <w:rPr>
+          <w:i w:val="0"/>
+        </w:rPr>
+        <w:t xml:space="preserve">Select the Columns icon from the MS Word Standard toolbar and then select </w:t>
+      </w:r>
+      <w:r>
+        <w:rPr>
+          <w:i w:val="0"/>
+        </w:rPr>
+        <w:t>the correct number of columns</w:t>
+      </w:r>
+      <w:r>
+        <w:rPr>
+          <w:i w:val="0"/>
+        </w:rPr>
+        <w:t xml:space="preserve"> from the selection palette.</w:t>
+      </w:r>
+    </w:p>
+    <w:p>
+      <w:pPr>
+        <w:pStyle w:val="Heading4"/>
+        <w:rPr>
+          <w:i w:val="0"/>
+        </w:rPr>
+      </w:pPr>
+      <w:r>
+        <w:t xml:space="preserve">Deletion: </w:t>
+      </w:r>
+      <w:r>
+        <w:rPr>
+          <w:i w:val="0"/>
+        </w:rPr>
+        <w:t xml:space="preserve">Delete the author and affiliation lines for the </w:t>
+      </w:r>
+      <w:r>
+        <w:rPr>
+          <w:i w:val="0"/>
+        </w:rPr>
+        <w:t>extra authors.</w:t>
+      </w:r>
+    </w:p>
+    <w:p>
+      <w:pPr>
+        <w:pStyle w:val="Heading1"/>
+      </w:pPr>
+      <w:r>
+        <w:t>Simulink Model</w:t>
       </w:r>
     </w:p>
     <w:p>
@@ -464,7 +1636,52 @@
         <w:pStyle w:val="BodyText"/>
       </w:pPr>
       <w:r>
-        <w:t>The template is used to format your paper and style the text. All margins, column widths, line spaces, and text fonts are prescribed; please do not alter them. You may note peculiarities. For example, the head margin in this template measures proportionately more than is customary. This measurement and others are deliberate, using specifications that anticipate your paper as one part of the entire proceedings, and not as an independent document. Please do not revise any of the current designations.</w:t>
+        <w:t>The preferred spelling of the word “acknowledgment” in America is without an “e” after the “g</w:t>
+      </w:r>
+      <w:r>
+        <w:t>”. Avoid the stilted expression “</w:t>
+      </w:r>
+      <w:r>
+        <w:rPr>
+          <w:lang w:val="en-US"/>
+        </w:rPr>
+        <w:t>o</w:t>
+      </w:r>
+      <w:r>
+        <w:t xml:space="preserve">ne of us (R. B. G.) thanks </w:t>
+      </w:r>
+      <w:r>
+        <w:t>...</w:t>
+      </w:r>
+      <w:r>
+        <w:rPr>
+          <w:lang w:val="en-US"/>
+        </w:rPr>
+        <w:t xml:space="preserve">”.  </w:t>
+      </w:r>
+      <w:r>
+        <w:t>Instead, try “R. B. G. thanks</w:t>
+      </w:r>
+      <w:r>
+        <w:t>...</w:t>
+      </w:r>
+      <w:r>
+        <w:t>”.</w:t>
+      </w:r>
+      <w:r>
+        <w:rPr>
+          <w:lang w:val="en-US"/>
+        </w:rPr>
+        <w:t xml:space="preserve"> </w:t>
+      </w:r>
+      <w:r>
+        <w:t>Put spons</w:t>
+      </w:r>
+      <w:r>
+        <w:t>or acknowledgments in the unnum</w:t>
+      </w:r>
+      <w:r>
+        <w:t>bered footnote on the first page.</w:t>
       </w:r>
     </w:p>
     <w:p>
@@ -472,27 +1689,74 @@
         <w:pStyle w:val="Heading1"/>
       </w:pPr>
       <w:r>
-        <w:t>Automatic Transmission Controller</w:t>
+        <w:lastRenderedPageBreak/>
+        <w:t>Benchmark Testing</w:t>
       </w:r>
     </w:p>
     <w:p>
       <w:pPr>
         <w:pStyle w:val="BodyText"/>
+      </w:pPr>
+      <w:r>
+        <w:t>The preferred spelling of the word “acknowledgment” in America is without an “e” after the “g</w:t>
+      </w:r>
+      <w:r>
+        <w:t>”. Avoid the stilted expression “</w:t>
+      </w:r>
+      <w:proofErr w:type="spellStart"/>
+      <w:r>
         <w:rPr>
           <w:lang w:val="en-US"/>
         </w:rPr>
-      </w:pPr>
-      <w:r>
-        <w:t>Before</w:t>
-      </w:r>
-      <w:r>
-        <w:t xml:space="preserve"> you begin to format your paper, first write and save the content as a separate text file. </w:t>
+        <w:t>o</w:t>
+      </w:r>
+      <w:r>
+        <w:t>ne</w:t>
+      </w:r>
+      <w:proofErr w:type="spellEnd"/>
+      <w:r>
+        <w:t xml:space="preserve"> of us (R. B. G.) thanks </w:t>
+      </w:r>
+      <w:r>
+        <w:t>...</w:t>
       </w:r>
       <w:r>
         <w:rPr>
           <w:lang w:val="en-US"/>
         </w:rPr>
-        <w:t>Complete all content and organizational editing before formatting. Please note sections A-D below for more information on proofreading, spelling and grammar.</w:t>
+        <w:t xml:space="preserve">”.  </w:t>
+      </w:r>
+      <w:r>
+        <w:t>Instead, try “R. B. G. thanks</w:t>
+      </w:r>
+      <w:r>
+        <w:t>...</w:t>
+      </w:r>
+      <w:r>
+        <w:t>”.</w:t>
+      </w:r>
+      <w:r>
+        <w:rPr>
+          <w:lang w:val="en-US"/>
+        </w:rPr>
+        <w:t xml:space="preserve"> </w:t>
+      </w:r>
+      <w:r>
+        <w:t>Put spons</w:t>
+      </w:r>
+      <w:r>
+        <w:t>or acknowledgments in the unnum</w:t>
+      </w:r>
+      <w:r>
+        <w:t>bered footnote on the first page.</w:t>
+      </w:r>
+    </w:p>
+    <w:p>
+      <w:pPr>
+        <w:pStyle w:val="Heading1"/>
+      </w:pPr>
+      <w:r>
+        <w:t>Conclusion</w:t>
       </w:r>
     </w:p>
     <w:p>
@@ -500,18 +1764,65 @@
         <w:pStyle w:val="BodyText"/>
       </w:pPr>
       <w:r>
-        <w:t>Keep your text and graphic files separate until after the text has been formatted and styled. Do not use hard tabs, and limit use of hard returns to only one return at the end of a paragraph. Do not add any kind of pagination anywhere in the paper. Do not number text heads-the template will do that for you.</w:t>
-      </w:r>
-    </w:p>
-    <w:p>
-      <w:pPr>
-        <w:pStyle w:val="Heading2"/>
-      </w:pPr>
-      <w:r>
-        <w:t>Abbreviations</w:t>
-      </w:r>
-      <w:r>
-        <w:t xml:space="preserve"> and Acronyms</w:t>
+        <w:t>The preferred spelling of the word “acknowledgment” in America is without an “e” after the “g</w:t>
+      </w:r>
+      <w:r>
+        <w:t>”. Avoid the stilted expression “</w:t>
+      </w:r>
+      <w:proofErr w:type="spellStart"/>
+      <w:r>
+        <w:rPr>
+          <w:lang w:val="en-US"/>
+        </w:rPr>
+        <w:t>o</w:t>
+      </w:r>
+      <w:r>
+        <w:t>ne</w:t>
+      </w:r>
+      <w:proofErr w:type="spellEnd"/>
+      <w:r>
+        <w:t xml:space="preserve"> of us (R. B. G.) thanks </w:t>
+      </w:r>
+      <w:r>
+        <w:t>...</w:t>
+      </w:r>
+      <w:r>
+        <w:rPr>
+          <w:lang w:val="en-US"/>
+        </w:rPr>
+        <w:t xml:space="preserve">”.  </w:t>
+      </w:r>
+      <w:r>
+        <w:t>Instead, try “R. B. G. thanks</w:t>
+      </w:r>
+      <w:r>
+        <w:t>...</w:t>
+      </w:r>
+      <w:r>
+        <w:t>”.</w:t>
+      </w:r>
+      <w:r>
+        <w:rPr>
+          <w:lang w:val="en-US"/>
+        </w:rPr>
+        <w:t xml:space="preserve"> </w:t>
+      </w:r>
+      <w:r>
+        <w:t>Put spons</w:t>
+      </w:r>
+      <w:r>
+        <w:t>or acknowledgments in the unnum</w:t>
+      </w:r>
+      <w:r>
+        <w:t>bered footnote on the first page.</w:t>
+      </w:r>
+    </w:p>
+    <w:p>
+      <w:pPr>
+        <w:pStyle w:val="Heading5"/>
+      </w:pPr>
+      <w:r>
+        <w:t>References</w:t>
       </w:r>
     </w:p>
     <w:p>
@@ -519,1309 +1830,101 @@
         <w:pStyle w:val="BodyText"/>
       </w:pPr>
       <w:r>
-        <w:t>Define abbreviations and acronyms the first time they are used in the text, even after they have been defined in the abstract. Abbreviations such as IEEE, SI, MKS, CGS, sc, dc, and rms do not have to be defined. Do not use abbreviations in the title or heads unless they are unavoidable.</w:t>
-      </w:r>
-    </w:p>
-    <w:p>
-      <w:pPr>
-        <w:pStyle w:val="Heading2"/>
-      </w:pPr>
-      <w:r>
-        <w:t>Units</w:t>
-      </w:r>
-    </w:p>
-    <w:p>
-      <w:pPr>
-        <w:pStyle w:val="bulletlist"/>
-      </w:pPr>
-      <w:r>
-        <w:t xml:space="preserve">Use </w:t>
-      </w:r>
-      <w:r>
-        <w:t>either</w:t>
-      </w:r>
-      <w:r>
-        <w:t xml:space="preserve"> SI (MKS) or CGS as primary units. (SI units are encouraged.) English units may be used as secondary units (in parentheses). An exception would be the use of English units as identifiers in trade, such as “3.5-inch disk drive”.</w:t>
-      </w:r>
-    </w:p>
-    <w:p>
-      <w:pPr>
-        <w:pStyle w:val="bulletlist"/>
-      </w:pPr>
-      <w:r>
-        <w:t xml:space="preserve">Avoid combining SI and CGS units, such as current in amperes and magnetic field in </w:t>
-      </w:r>
-      <w:proofErr w:type="spellStart"/>
-      <w:r>
-        <w:t>oersteds</w:t>
-      </w:r>
-      <w:proofErr w:type="spellEnd"/>
-      <w:r>
-        <w:t>. This often leads to confusion because equations do not balance dimensionally. If you must use mixed units, clearly state the units for each quantity that you use in an equation.</w:t>
-      </w:r>
-    </w:p>
-    <w:p>
-      <w:pPr>
-        <w:pStyle w:val="bulletlist"/>
-      </w:pPr>
-      <w:r>
-        <w:t>Do not mix complete spellings and abbreviations of units: “Wb/m2” or “</w:t>
-      </w:r>
-      <w:proofErr w:type="spellStart"/>
-      <w:r>
-        <w:t>webers</w:t>
-      </w:r>
-      <w:proofErr w:type="spellEnd"/>
-      <w:r>
-        <w:t xml:space="preserve"> per square meter”, not “</w:t>
-      </w:r>
-      <w:proofErr w:type="spellStart"/>
-      <w:r>
-        <w:t>webers</w:t>
-      </w:r>
-      <w:proofErr w:type="spellEnd"/>
-      <w:r>
-        <w:t>/m2”.  Spell out units when they appear in text: “. . . a few henries”, not “. . . a few H”.</w:t>
-      </w:r>
-    </w:p>
-    <w:p>
-      <w:pPr>
-        <w:pStyle w:val="sponsors"/>
-        <w:framePr w:wrap="auto" w:vAnchor="page" w:hAnchor="page" w:x="45.90pt" w:y="756.05pt"/>
-        <w:ind w:firstLine="14.45pt"/>
-      </w:pPr>
-      <w:r>
-        <w:t>Identif</w:t>
-      </w:r>
-      <w:r>
-        <w:t xml:space="preserve">y applicable </w:t>
-      </w:r>
-      <w:r>
-        <w:t>funding agency</w:t>
-      </w:r>
-      <w:r>
-        <w:t xml:space="preserve"> here. </w:t>
-      </w:r>
-      <w:r>
-        <w:rPr>
-          <w:iCs/>
-        </w:rPr>
-        <w:t>If none, delete this text box</w:t>
-      </w:r>
-      <w:r>
-        <w:rPr>
-          <w:iCs/>
-        </w:rPr>
-        <w:t>.</w:t>
-      </w:r>
-    </w:p>
-    <w:p>
-      <w:pPr>
-        <w:pStyle w:val="bulletlist"/>
-      </w:pPr>
-      <w:r>
-        <w:t xml:space="preserve">Use a zero before decimal points: “0.25”, not “.25”. Use “cm3”, not “cc”. </w:t>
-      </w:r>
-      <w:r>
-        <w:t>(</w:t>
+        <w:t>The template will number citations consecutively within brackets [1]. The sentence punctuation follows the bracket [2]. Refer simply to the reference number, as in [3]—do not use “Ref. [3]” or “reference [3]” except at the beginning of a sentence: “Reference [3] was the first</w:t>
+      </w:r>
+      <w:r>
+        <w:rPr>
+          <w:lang w:val="en-US"/>
+        </w:rPr>
+        <w:t xml:space="preserve"> </w:t>
+      </w:r>
+      <w:r>
+        <w:t>...</w:t>
+      </w:r>
+      <w:r>
+        <w:t>”</w:t>
+      </w:r>
+    </w:p>
+    <w:p>
+      <w:pPr>
+        <w:pStyle w:val="BodyText"/>
+      </w:pPr>
+      <w:r>
+        <w:t>Number footnotes separately in superscripts. Place the actual footnote at the bottom of the column in which it was cited. Do not put footnotes in the</w:t>
+      </w:r>
+      <w:r>
+        <w:rPr>
+          <w:lang w:val="en-US"/>
+        </w:rPr>
+        <w:t xml:space="preserve"> abstract or</w:t>
+      </w:r>
+      <w:r>
+        <w:t xml:space="preserve"> reference list. Use letters for table footnotes.</w:t>
+      </w:r>
+    </w:p>
+    <w:p>
+      <w:pPr>
+        <w:pStyle w:val="BodyText"/>
+      </w:pPr>
+      <w:r>
+        <w:t>Unless there are six au</w:t>
+      </w:r>
+      <w:r>
+        <w:t>thors or more give all authors</w:t>
+      </w:r>
+      <w:r>
+        <w:rPr>
+          <w:lang w:val="en-US"/>
+        </w:rPr>
+        <w:t xml:space="preserve">’ </w:t>
+      </w:r>
+      <w:r>
+        <w:t>names; do not use “et al.”. Papers that have not been published, even if they have been submitted for publication, should be cited as “unpublished” [4]. Papers that have been accepted for publication should be cited as “in press” [5]. Capitalize only the first word in a paper title, except for proper nouns and element symbols.</w:t>
+      </w:r>
+    </w:p>
+    <w:p>
+      <w:pPr>
+        <w:pStyle w:val="BodyText"/>
+      </w:pPr>
+      <w:r>
+        <w:t xml:space="preserve">For </w:t>
+      </w:r>
+      <w:r>
+        <w:t>papers</w:t>
+      </w:r>
+      <w:r>
+        <w:t xml:space="preserve"> published in translation journals, please give the English citation first, followed by the original foreign-language citation [6].</w:t>
+      </w:r>
+    </w:p>
+    <w:p/>
+    <w:p>
+      <w:pPr>
+        <w:pStyle w:val="references"/>
+        <w:ind w:start="17.70pt" w:hanging="17.70pt"/>
+        <w:jc w:val="start"/>
+      </w:pPr>
+      <w:r>
+        <w:rPr>
+          <w:color w:val="000000"/>
+          <w:shd w:val="clear" w:color="auto" w:fill="FFFFFF"/>
+        </w:rPr>
+        <w:t>Uk.mathworks.com. (2019). </w:t>
       </w:r>
       <w:r>
         <w:rPr>
           <w:i/>
           <w:iCs/>
-        </w:rPr>
-        <w:t>bullet list</w:t>
-      </w:r>
-      <w:r>
-        <w:t>)</w:t>
-      </w:r>
-    </w:p>
-    <w:p>
-      <w:pPr>
-        <w:pStyle w:val="Heading2"/>
-      </w:pPr>
-      <w:r>
-        <w:t>Equations</w:t>
-      </w:r>
-    </w:p>
-    <w:p>
-      <w:pPr>
-        <w:pStyle w:val="BodyText"/>
-      </w:pPr>
-      <w:r>
-        <w:t>The equations are an exception to the prescribed specifications of this template. You will need to determine whether or not your equation should be typed using either the Times New Roman or the Symbol font (please no other font). To create multileveled equations, it may be necessary to treat the equation as a graphic and insert it into the text after your paper is styled.</w:t>
-      </w:r>
-    </w:p>
-    <w:p>
-      <w:pPr>
-        <w:pStyle w:val="BodyText"/>
-        <w:rPr>
-          <w:lang w:val="en-US"/>
-        </w:rPr>
-      </w:pPr>
-      <w:r>
-        <w:t>Number equations consecutively. Equation numbers, within parentheses, are to position flush right, as in (1), using a right tab stop. To make your equations more compact, you may use the solidus ( / ), the exp function, or appropriate exponents. Italicize Roman symbols for quantities and variables, but not Greek symbols. Use a long dash rather than a hyphen for a minus sign. Punctuate equations with commas or periods when they are part of a sentence, as in</w:t>
-      </w:r>
-      <w:r>
-        <w:rPr>
-          <w:lang w:val="en-US"/>
-        </w:rPr>
-        <w:t>:</w:t>
-      </w:r>
-    </w:p>
-    <w:p>
-      <w:pPr>
-        <w:pStyle w:val="equation"/>
-      </w:pPr>
-      <w:r>
-        <w:lastRenderedPageBreak/>
-        <w:tab/>
-      </w:r>
-      <w:r>
-        <w:rPr>
-          <w:rFonts w:ascii="Times New Roman" w:hAnsi="Times New Roman" w:cs="Times New Roman"/>
-          <w:i/>
-        </w:rPr>
-        <w:t>a</w:t>
-      </w:r>
-      <w:r>
-        <w:t></w:t>
-      </w:r>
-      <w:r>
-        <w:t></w:t>
-      </w:r>
-      <w:r>
-        <w:t></w:t>
-      </w:r>
-      <w:r>
-        <w:rPr>
-          <w:rFonts w:ascii="Times New Roman" w:hAnsi="Times New Roman" w:cs="Times New Roman"/>
-          <w:i/>
-        </w:rPr>
-        <w:t>b</w:t>
-      </w:r>
-      <w:r>
-        <w:t></w:t>
-      </w:r>
-      <w:r>
-        <w:t></w:t>
-      </w:r>
-      <w:r>
-        <w:t></w:t>
-      </w:r>
-      <w:r>
-        <w:t></w:t>
-      </w:r>
-      <w:r>
-        <w:t></w:t>
-      </w:r>
-      <w:r>
-        <w:tab/>
-      </w:r>
-      <w:r>
-        <w:t></w:t>
-      </w:r>
-      <w:r>
-        <w:t></w:t>
-      </w:r>
-      <w:r>
-        <w:t></w:t>
-      </w:r>
-    </w:p>
-    <w:p>
-      <w:pPr>
-        <w:pStyle w:val="BodyText"/>
-      </w:pPr>
-      <w:r>
-        <w:t>Note that the equation is centered using a center tab stop. Be sure that the symbols in your equation have been defined before or immediately following the equation. Use “(1)”, not “Eq. (1)” or “equation (1)”, except at the beginning of a sentence: “Equation (1) is . . .”</w:t>
-      </w:r>
-    </w:p>
-    <w:p>
-      <w:pPr>
-        <w:pStyle w:val="Heading2"/>
-      </w:pPr>
-      <w:r>
-        <w:t>Some Common Mistakes</w:t>
-      </w:r>
-    </w:p>
-    <w:p>
-      <w:pPr>
-        <w:pStyle w:val="bulletlist"/>
-      </w:pPr>
-      <w:r>
-        <w:t>The word “data” is plural, not singular.</w:t>
-      </w:r>
-    </w:p>
-    <w:p>
-      <w:pPr>
-        <w:pStyle w:val="bulletlist"/>
-      </w:pPr>
-      <w:r>
-        <w:t xml:space="preserve">The subscript for the permeability of vacuum </w:t>
-      </w:r>
-      <w:r>
-        <w:rPr>
-          <w:rFonts w:ascii="Symbol" w:hAnsi="Symbol" w:cs="Symbol"/>
-          <w:i/>
-          <w:iCs/>
-          <w:snapToGrid w:val="0"/>
-        </w:rPr>
-        <w:t></w:t>
-      </w:r>
-      <w:r>
-        <w:rPr>
-          <w:vertAlign w:val="subscript"/>
-        </w:rPr>
-        <w:t>0</w:t>
-      </w:r>
-      <w:r>
-        <w:t>, and other common scientific constants, is zero with subscript formatting, not a lowercase letter “o”.</w:t>
-      </w:r>
-    </w:p>
-    <w:p>
-      <w:pPr>
-        <w:pStyle w:val="bulletlist"/>
-      </w:pPr>
-      <w:r>
-        <w:t xml:space="preserve">In American </w:t>
-      </w:r>
-      <w:r>
-        <w:t>English, commas, semi</w:t>
-      </w:r>
-      <w:r>
-        <w:t>colons, periods, question and exclamation marks are located within quotation marks only when a complete thought or name is cited, such as a title or full quotation. When quotation marks are used, instead of a bold or italic typeface, to highlight a word or phrase, punctuation should appear outside of the quotation marks. A parenthetical phrase or statement at the end of a sentence is punctuated outside of the closing parenthesis (like this). (A parenthetical sentence is punctuated within the parentheses.)</w:t>
-      </w:r>
-    </w:p>
-    <w:p>
-      <w:pPr>
-        <w:pStyle w:val="bulletlist"/>
-      </w:pPr>
-      <w:r>
-        <w:t>A graph within a graph is an “inset”, not an “insert”. The word alternatively is preferred to the word “alternately” (unless you really mean something that alternates).</w:t>
-      </w:r>
-    </w:p>
-    <w:p>
-      <w:pPr>
-        <w:pStyle w:val="bulletlist"/>
-      </w:pPr>
-      <w:r>
-        <w:t>Do not use the word “essentially” to mean “approximately” or “effectively”.</w:t>
-      </w:r>
-    </w:p>
-    <w:p>
-      <w:pPr>
-        <w:pStyle w:val="bulletlist"/>
-      </w:pPr>
-      <w:r>
-        <w:t>In your paper title, if the words “that uses” can accurately replace the word “using”, capitalize the “u”; if not, keep using lower-cased.</w:t>
-      </w:r>
-    </w:p>
-    <w:p>
-      <w:pPr>
-        <w:pStyle w:val="bulletlist"/>
-      </w:pPr>
-      <w:r>
-        <w:t>Be aware of the different meanings of the homophones “affect” and “effect”, “complement” and “compliment”, “discreet” and “discrete”, “principal” and “principle”.</w:t>
-      </w:r>
-    </w:p>
-    <w:p>
-      <w:pPr>
-        <w:pStyle w:val="bulletlist"/>
-      </w:pPr>
-      <w:r>
-        <w:t>Do not confuse “imply” and “infer”.</w:t>
-      </w:r>
-    </w:p>
-    <w:p>
-      <w:pPr>
-        <w:pStyle w:val="bulletlist"/>
-      </w:pPr>
-      <w:r>
-        <w:t>The prefix “non” is not a word; it should be joined to the word it modifies, usually without a hyphen.</w:t>
-      </w:r>
-    </w:p>
-    <w:p>
-      <w:pPr>
-        <w:pStyle w:val="bulletlist"/>
-      </w:pPr>
-      <w:r>
-        <w:t>There is no period after the “et” in the Latin abbreviation “et al.”.</w:t>
-      </w:r>
-    </w:p>
-    <w:p>
-      <w:pPr>
-        <w:pStyle w:val="bulletlist"/>
-      </w:pPr>
-      <w:r>
-        <w:t>The abbreviation “i.e.” means “that is”, and the abbreviation “e.g.” means “for example”.</w:t>
-      </w:r>
-    </w:p>
-    <w:p>
-      <w:pPr>
-        <w:pStyle w:val="BodyText"/>
-      </w:pPr>
-      <w:r>
-        <w:t>An excellent style manual for science writers is [7].</w:t>
-      </w:r>
-    </w:p>
-    <w:p>
-      <w:pPr>
-        <w:pStyle w:val="Heading1"/>
-      </w:pPr>
-      <w:r>
-        <w:t>Integration between T</w:t>
-      </w:r>
-      <w:r>
-        <w:t>W</w:t>
-      </w:r>
-      <w:r>
-        <w:t>SR and ATC</w:t>
-      </w:r>
-    </w:p>
-    <w:p>
-      <w:pPr>
-        <w:pStyle w:val="BodyText"/>
-      </w:pPr>
-      <w:r>
-        <w:t>After the text edit has been completed, the paper is ready for the template. Duplicate the template file by using the Save As command, and use the naming convention prescribed by your conference for the name of your paper. In this newly created file, highlight all of the contents and import your prepared text file. You are now ready to style your paper; use the scroll down window on the left of the MS Word Formatting toolbar.</w:t>
-      </w:r>
-    </w:p>
-    <w:p>
-      <w:pPr>
-        <w:pStyle w:val="Heading2"/>
-      </w:pPr>
-      <w:r>
-        <w:t>Authors</w:t>
-      </w:r>
-      <w:r>
-        <w:t xml:space="preserve"> and Affiliations</w:t>
-      </w:r>
-    </w:p>
-    <w:p>
-      <w:pPr>
-        <w:pStyle w:val="BodyText"/>
-      </w:pPr>
-      <w:r>
-        <w:rPr>
-          <w:b/>
-        </w:rPr>
-        <w:t xml:space="preserve">The template is </w:t>
-      </w:r>
-      <w:r>
-        <w:rPr>
-          <w:b/>
-        </w:rPr>
-        <w:t>designed</w:t>
-      </w:r>
-      <w:r>
-        <w:rPr>
-          <w:b/>
-          <w:lang w:val="en-US"/>
-        </w:rPr>
-        <w:t xml:space="preserve"> for,</w:t>
-      </w:r>
-      <w:r>
-        <w:rPr>
-          <w:b/>
-        </w:rPr>
-        <w:t xml:space="preserve"> but not limited to</w:t>
-      </w:r>
-      <w:r>
-        <w:rPr>
-          <w:b/>
-          <w:lang w:val="en-US"/>
-        </w:rPr>
-        <w:t>,</w:t>
-      </w:r>
-      <w:r>
-        <w:rPr>
-          <w:b/>
-          <w:lang w:val="en-US"/>
-        </w:rPr>
-        <w:t xml:space="preserve"> </w:t>
-      </w:r>
-      <w:r>
-        <w:rPr>
-          <w:b/>
-          <w:lang w:val="en-US"/>
-        </w:rPr>
-        <w:t>six</w:t>
-      </w:r>
-      <w:r>
-        <w:rPr>
-          <w:b/>
-          <w:lang w:val="en-US"/>
-        </w:rPr>
-        <w:t xml:space="preserve"> authors.</w:t>
-      </w:r>
-      <w:r>
-        <w:rPr>
-          <w:lang w:val="en-US"/>
-        </w:rPr>
-        <w:t xml:space="preserve"> </w:t>
-      </w:r>
-      <w:r>
-        <w:rPr>
-          <w:lang w:val="en-US"/>
-        </w:rPr>
-        <w:t xml:space="preserve">A minimum of one author is required for all conference articles. </w:t>
-      </w:r>
-      <w:r>
-        <w:t>Author names should be listed starting from left to right and then moving down to the next line. This is the author sequence that will be used in future citations and by indexing services.</w:t>
-      </w:r>
-      <w:r>
-        <w:t xml:space="preserve"> </w:t>
-      </w:r>
-      <w:r>
-        <w:t>Names should not be listed in columns nor group by affiliation.</w:t>
-      </w:r>
-      <w:r>
-        <w:rPr>
-          <w:lang w:val="en-US"/>
-        </w:rPr>
-        <w:t xml:space="preserve"> </w:t>
-      </w:r>
-      <w:r>
-        <w:t>Please keep your affiliations as succinct as possible (for example, do not differentiate among departments of the same organization).</w:t>
-      </w:r>
-    </w:p>
-    <w:p>
-      <w:pPr>
-        <w:pStyle w:val="Heading3"/>
-      </w:pPr>
-      <w:r>
-        <w:t xml:space="preserve">For papers with more than six authors: </w:t>
-      </w:r>
-      <w:r>
-        <w:rPr>
-          <w:i w:val="0"/>
-        </w:rPr>
-        <w:t>Add author names horizontally, moving to a third row if needed for more than 8 authors.</w:t>
-      </w:r>
-    </w:p>
-    <w:p>
-      <w:pPr>
-        <w:pStyle w:val="Heading3"/>
-      </w:pPr>
-      <w:r>
-        <w:t xml:space="preserve">For </w:t>
-      </w:r>
-      <w:r>
-        <w:t xml:space="preserve">papers with less than </w:t>
-      </w:r>
-      <w:r>
-        <w:t>six</w:t>
-      </w:r>
-      <w:r>
-        <w:t xml:space="preserve"> authors</w:t>
-      </w:r>
-      <w:r>
-        <w:t xml:space="preserve">: </w:t>
-      </w:r>
-      <w:r>
-        <w:rPr>
-          <w:i w:val="0"/>
-        </w:rPr>
-        <w:t>To change the default, adjust the template as follows.</w:t>
-      </w:r>
-    </w:p>
-    <w:p>
-      <w:pPr>
-        <w:pStyle w:val="Heading4"/>
-      </w:pPr>
-      <w:r>
-        <w:t>Selection</w:t>
-      </w:r>
-      <w:r>
-        <w:t xml:space="preserve">: </w:t>
-      </w:r>
-      <w:r>
-        <w:rPr>
-          <w:i w:val="0"/>
-        </w:rPr>
-        <w:t>Highlight all author and affiliation lines.</w:t>
-      </w:r>
-    </w:p>
-    <w:p>
-      <w:pPr>
-        <w:pStyle w:val="Heading4"/>
-      </w:pPr>
-      <w:r>
-        <w:t>Change number of columns:</w:t>
-      </w:r>
-      <w:r>
-        <w:t xml:space="preserve"> </w:t>
-      </w:r>
-      <w:r>
-        <w:rPr>
-          <w:i w:val="0"/>
-        </w:rPr>
-        <w:t xml:space="preserve">Select the Columns icon from the MS Word Standard toolbar and then select </w:t>
-      </w:r>
-      <w:r>
-        <w:rPr>
-          <w:i w:val="0"/>
-        </w:rPr>
-        <w:t>the correct number of columns</w:t>
-      </w:r>
-      <w:r>
-        <w:rPr>
-          <w:i w:val="0"/>
-        </w:rPr>
-        <w:t xml:space="preserve"> from the selection palette.</w:t>
-      </w:r>
-    </w:p>
-    <w:p>
-      <w:pPr>
-        <w:pStyle w:val="Heading4"/>
-        <w:rPr>
-          <w:i w:val="0"/>
-        </w:rPr>
-      </w:pPr>
-      <w:r>
-        <w:t xml:space="preserve">Deletion: </w:t>
-      </w:r>
-      <w:r>
-        <w:rPr>
-          <w:i w:val="0"/>
-        </w:rPr>
-        <w:t xml:space="preserve">Delete the author and affiliation lines for the </w:t>
-      </w:r>
-      <w:r>
-        <w:rPr>
-          <w:i w:val="0"/>
-        </w:rPr>
-        <w:t>extra authors.</w:t>
-      </w:r>
-    </w:p>
-    <w:p>
-      <w:pPr>
-        <w:jc w:val="start"/>
-        <w:rPr>
-          <w:i/>
-          <w:iCs/>
-          <w:noProof/>
-        </w:rPr>
-      </w:pPr>
-    </w:p>
-    <w:p>
-      <w:pPr>
-        <w:pStyle w:val="Heading2"/>
-      </w:pPr>
-      <w:r>
-        <w:t>Identify</w:t>
-      </w:r>
-      <w:r>
-        <w:t xml:space="preserve"> the Headings</w:t>
-      </w:r>
-    </w:p>
-    <w:p>
-      <w:pPr>
-        <w:pStyle w:val="BodyText"/>
-      </w:pPr>
-      <w:r>
-        <w:t>Headings, or heads, are organizational devices that guide the reader through your paper. There are two types: component heads and text heads.</w:t>
-      </w:r>
-    </w:p>
-    <w:p>
-      <w:pPr>
-        <w:pStyle w:val="BodyText"/>
-      </w:pPr>
-      <w:r>
-        <w:t>Component heads identify the different components of your paper and are not topically subordinate to each other. Examples include Acknowledgments and References and, for these, the correct style to use is “Heading 5”. Use “figure caption” for your Figure captions, and “table head” for your table title. Run-in heads, such as “Abstract”, will require you to apply a style (in this case, italic) in addition to the style provided by the drop down menu to differentiate the head from the text.</w:t>
-      </w:r>
-    </w:p>
-    <w:p>
-      <w:pPr>
-        <w:pStyle w:val="BodyText"/>
-      </w:pPr>
-      <w:r>
-        <w:t>Text heads organize the topics on a relational, hierarchical basis. For example, the paper title is the primary text head because all subsequent material relates and elaborates on this one topic. If there are two or more sub-topics, the next level head (uppercase Roman numerals) should be used and, conversely, if there are not at least two sub-topics, then no subheads should be introduced. Styles named “Heading 1”, “Heading 2”, “Heading 3”, and “Heading 4” are prescribed.</w:t>
-      </w:r>
-    </w:p>
-    <w:p>
-      <w:pPr>
-        <w:pStyle w:val="Heading2"/>
-      </w:pPr>
-      <w:r>
-        <w:t>Figures and Tables</w:t>
-      </w:r>
-    </w:p>
-    <w:p>
-      <w:pPr>
-        <w:pStyle w:val="Heading4"/>
-      </w:pPr>
-      <w:r>
-        <w:t xml:space="preserve"> </w:t>
-      </w:r>
-      <w:r>
-        <w:t xml:space="preserve">Positioning Figures and Tables: </w:t>
-      </w:r>
-      <w:r>
-        <w:rPr>
-          <w:i w:val="0"/>
-        </w:rPr>
-        <w:t>Place figures and tables at the top and bottom of columns. Avoid placing them in the middle of columns. Large figures and tables may span across both columns. Figure captions should be below the figures; table heads should appear above the tables. Insert figures and tables after they are cited in the text. Use the abbreviation “Fig. 1”, even at the beginning of a sentence.</w:t>
-      </w:r>
-    </w:p>
-    <w:p>
-      <w:pPr>
-        <w:pStyle w:val="tablehead"/>
-      </w:pPr>
-      <w:r>
-        <w:t>Table Type Styles</w:t>
-      </w:r>
-    </w:p>
-    <w:tbl>
-      <w:tblPr>
-        <w:tblW w:w="0pt" w:type="auto"/>
-        <w:jc w:val="center"/>
-        <w:tblBorders>
-          <w:top w:val="single" w:sz="2" w:space="0" w:color="auto"/>
-          <w:start w:val="single" w:sz="2" w:space="0" w:color="auto"/>
-          <w:bottom w:val="single" w:sz="2" w:space="0" w:color="auto"/>
-          <w:end w:val="single" w:sz="2" w:space="0" w:color="auto"/>
-          <w:insideH w:val="single" w:sz="2" w:space="0" w:color="auto"/>
-          <w:insideV w:val="single" w:sz="2" w:space="0" w:color="auto"/>
-        </w:tblBorders>
-        <w:tblLayout w:type="fixed"/>
-        <w:tblLook w:firstRow="0" w:lastRow="0" w:firstColumn="0" w:lastColumn="0" w:noHBand="0" w:noVBand="0"/>
-      </w:tblPr>
-      <w:tblGrid>
-        <w:gridCol w:w="720"/>
-        <w:gridCol w:w="2340"/>
-        <w:gridCol w:w="900"/>
-        <w:gridCol w:w="900"/>
-      </w:tblGrid>
-      <w:tr>
-        <w:tblPrEx>
-          <w:tblCellMar>
-            <w:top w:w="0pt" w:type="dxa"/>
-            <w:bottom w:w="0pt" w:type="dxa"/>
-          </w:tblCellMar>
-        </w:tblPrEx>
-        <w:trPr>
-          <w:cantSplit/>
-          <w:trHeight w:val="240"/>
-          <w:tblHeader/>
-          <w:jc w:val="center"/>
-        </w:trPr>
-        <w:tc>
-          <w:tcPr>
-            <w:tcW w:w="36pt" w:type="dxa"/>
-            <w:vMerge w:val="restart"/>
-            <w:vAlign w:val="center"/>
-          </w:tcPr>
-          <w:p>
-            <w:pPr>
-              <w:pStyle w:val="tablecolhead"/>
-            </w:pPr>
-            <w:r>
-              <w:t>Table Head</w:t>
-            </w:r>
-          </w:p>
-        </w:tc>
-        <w:tc>
-          <w:tcPr>
-            <w:tcW w:w="207pt" w:type="dxa"/>
-            <w:gridSpan w:val="3"/>
-            <w:vAlign w:val="center"/>
-          </w:tcPr>
-          <w:p>
-            <w:pPr>
-              <w:pStyle w:val="tablecolhead"/>
-            </w:pPr>
-            <w:r>
-              <w:t>Table Column Head</w:t>
-            </w:r>
-          </w:p>
-        </w:tc>
-      </w:tr>
-      <w:tr>
-        <w:tblPrEx>
-          <w:tblCellMar>
-            <w:top w:w="0pt" w:type="dxa"/>
-            <w:bottom w:w="0pt" w:type="dxa"/>
-          </w:tblCellMar>
-        </w:tblPrEx>
-        <w:trPr>
-          <w:cantSplit/>
-          <w:trHeight w:val="240"/>
-          <w:tblHeader/>
-          <w:jc w:val="center"/>
-        </w:trPr>
-        <w:tc>
-          <w:tcPr>
-            <w:tcW w:w="36pt" w:type="dxa"/>
-            <w:vMerge/>
-          </w:tcPr>
-          <w:p>
-            <w:pPr>
-              <w:rPr>
-                <w:sz w:val="16"/>
-                <w:szCs w:val="16"/>
-              </w:rPr>
-            </w:pPr>
-          </w:p>
-        </w:tc>
-        <w:tc>
-          <w:tcPr>
-            <w:tcW w:w="117pt" w:type="dxa"/>
-            <w:vAlign w:val="center"/>
-          </w:tcPr>
-          <w:p>
-            <w:pPr>
-              <w:pStyle w:val="tablecolsubhead"/>
-            </w:pPr>
-            <w:r>
-              <w:t>Table column subhead</w:t>
-            </w:r>
-          </w:p>
-        </w:tc>
-        <w:tc>
-          <w:tcPr>
-            <w:tcW w:w="45pt" w:type="dxa"/>
-            <w:vAlign w:val="center"/>
-          </w:tcPr>
-          <w:p>
-            <w:pPr>
-              <w:pStyle w:val="tablecolsubhead"/>
-            </w:pPr>
-            <w:r>
-              <w:t>Subhead</w:t>
-            </w:r>
-          </w:p>
-        </w:tc>
-        <w:tc>
-          <w:tcPr>
-            <w:tcW w:w="45pt" w:type="dxa"/>
-            <w:vAlign w:val="center"/>
-          </w:tcPr>
-          <w:p>
-            <w:pPr>
-              <w:pStyle w:val="tablecolsubhead"/>
-            </w:pPr>
-            <w:r>
-              <w:t>Subhead</w:t>
-            </w:r>
-          </w:p>
-        </w:tc>
-      </w:tr>
-      <w:tr>
-        <w:tblPrEx>
-          <w:tblCellMar>
-            <w:top w:w="0pt" w:type="dxa"/>
-            <w:bottom w:w="0pt" w:type="dxa"/>
-          </w:tblCellMar>
-        </w:tblPrEx>
-        <w:trPr>
-          <w:trHeight w:val="320"/>
-          <w:jc w:val="center"/>
-        </w:trPr>
-        <w:tc>
-          <w:tcPr>
-            <w:tcW w:w="36pt" w:type="dxa"/>
-            <w:vAlign w:val="center"/>
-          </w:tcPr>
-          <w:p>
-            <w:pPr>
-              <w:pStyle w:val="tablecopy"/>
-              <w:rPr>
-                <w:sz w:val="8"/>
-                <w:szCs w:val="8"/>
-              </w:rPr>
-            </w:pPr>
-            <w:r>
-              <w:t>copy</w:t>
-            </w:r>
-          </w:p>
-        </w:tc>
-        <w:tc>
-          <w:tcPr>
-            <w:tcW w:w="117pt" w:type="dxa"/>
-            <w:vAlign w:val="center"/>
-          </w:tcPr>
-          <w:p>
-            <w:pPr>
-              <w:pStyle w:val="tablecopy"/>
-            </w:pPr>
-            <w:r>
-              <w:t>More table copy</w:t>
-            </w:r>
-            <w:r>
-              <w:rPr>
-                <w:vertAlign w:val="superscript"/>
-              </w:rPr>
-              <w:t>a</w:t>
-            </w:r>
-          </w:p>
-        </w:tc>
-        <w:tc>
-          <w:tcPr>
-            <w:tcW w:w="45pt" w:type="dxa"/>
-            <w:vAlign w:val="center"/>
-          </w:tcPr>
-          <w:p>
-            <w:pPr>
-              <w:rPr>
-                <w:sz w:val="16"/>
-                <w:szCs w:val="16"/>
-              </w:rPr>
-            </w:pPr>
-          </w:p>
-        </w:tc>
-        <w:tc>
-          <w:tcPr>
-            <w:tcW w:w="45pt" w:type="dxa"/>
-            <w:vAlign w:val="center"/>
-          </w:tcPr>
-          <w:p>
-            <w:pPr>
-              <w:rPr>
-                <w:sz w:val="16"/>
-                <w:szCs w:val="16"/>
-              </w:rPr>
-            </w:pPr>
-          </w:p>
-        </w:tc>
-      </w:tr>
-    </w:tbl>
-    <w:p>
-      <w:pPr>
-        <w:pStyle w:val="tablefootnote"/>
-      </w:pPr>
-      <w:r>
-        <w:lastRenderedPageBreak/>
-        <w:t xml:space="preserve">Sample </w:t>
-      </w:r>
-      <w:r>
-        <w:t>of</w:t>
-      </w:r>
-      <w:r>
-        <w:t xml:space="preserve"> a </w:t>
-      </w:r>
-      <w:r>
-        <w:t>Table</w:t>
-      </w:r>
-      <w:r>
-        <w:t xml:space="preserve"> </w:t>
-      </w:r>
-      <w:r>
-        <w:t>footnote</w:t>
-      </w:r>
-      <w:r>
-        <w:t xml:space="preserve">. </w:t>
-      </w:r>
-      <w:r>
-        <w:t>(</w:t>
-      </w:r>
-      <w:r>
-        <w:rPr>
-          <w:i/>
-        </w:rPr>
-        <w:t>Table footnote</w:t>
-      </w:r>
-      <w:r>
-        <w:t>)</w:t>
-      </w:r>
-    </w:p>
-    <w:p>
-      <w:pPr>
-        <w:pStyle w:val="figurecaption"/>
-      </w:pPr>
-      <w:r>
-        <w:t xml:space="preserve">Example of a figure </w:t>
-      </w:r>
-      <w:r>
-        <w:t>caption</w:t>
-      </w:r>
-      <w:r>
-        <w:t xml:space="preserve">. </w:t>
-      </w:r>
-      <w:r>
-        <w:rPr>
-          <w:iCs/>
-        </w:rPr>
-        <w:t>(</w:t>
-      </w:r>
-      <w:r>
-        <w:rPr>
-          <w:i/>
-          <w:iCs/>
-        </w:rPr>
-        <w:t>figure caption</w:t>
-      </w:r>
-      <w:r>
-        <w:rPr>
-          <w:iCs/>
-        </w:rPr>
-        <w:t>)</w:t>
-      </w:r>
-    </w:p>
-    <w:p>
-      <w:pPr>
-        <w:pStyle w:val="BodyText"/>
-      </w:pPr>
-      <w:r>
-        <w:t>Figure Labels: Use 8 point Times New Roman for Figure labels. Use words rather than symbols or abbreviations when writing Figure axis labels to avoid confusing the reader. As an example, write the quantity “Magnetization”, or “Magnetization, M”, not just “M”. If including units in the label, present them within parentheses. Do not label axes only with units. In the example, write “Magnetization (A/m)” or “Magnetization {A[m(1)]}”, not just “A/m”. Do not label axes</w:t>
-      </w:r>
-      <w:r>
-        <w:t xml:space="preserve"> </w:t>
-      </w:r>
-      <w:r>
-        <w:t>with a ratio of quantities and units. For example, write “Temperature (K)”, not “Temperature/K”.</w:t>
-      </w:r>
-    </w:p>
-    <w:p>
-      <w:pPr>
-        <w:pStyle w:val="Heading1"/>
-      </w:pPr>
-      <w:r>
-        <w:t>Simulink Model</w:t>
-      </w:r>
-    </w:p>
-    <w:p>
-      <w:pPr>
-        <w:pStyle w:val="BodyText"/>
-      </w:pPr>
-      <w:r>
-        <w:t>The preferred spelling of the word “acknowledgment” in America is without an “e” after the “g</w:t>
-      </w:r>
-      <w:r>
-        <w:t>”. Avoid the stilted expression “</w:t>
-      </w:r>
-      <w:r>
-        <w:rPr>
-          <w:lang w:val="en-US"/>
-        </w:rPr>
-        <w:t>o</w:t>
-      </w:r>
-      <w:r>
-        <w:t xml:space="preserve">ne of us (R. B. G.) thanks </w:t>
-      </w:r>
-      <w:r>
-        <w:t>...</w:t>
-      </w:r>
-      <w:r>
-        <w:rPr>
-          <w:lang w:val="en-US"/>
-        </w:rPr>
-        <w:t xml:space="preserve">”.  </w:t>
-      </w:r>
-      <w:r>
-        <w:t>Instead, try “R. B. G. thanks</w:t>
-      </w:r>
-      <w:r>
-        <w:t>...</w:t>
-      </w:r>
-      <w:r>
-        <w:t>”.</w:t>
-      </w:r>
-      <w:r>
-        <w:rPr>
-          <w:lang w:val="en-US"/>
-        </w:rPr>
-        <w:t xml:space="preserve"> </w:t>
-      </w:r>
-      <w:r>
-        <w:t>Put spons</w:t>
-      </w:r>
-      <w:r>
-        <w:t>or acknowledgments in the unnum</w:t>
-      </w:r>
-      <w:r>
-        <w:t>bered footnote on the first page.</w:t>
-      </w:r>
-    </w:p>
-    <w:p>
-      <w:pPr>
-        <w:pStyle w:val="Heading1"/>
-      </w:pPr>
-      <w:r>
-        <w:t>Benchmark Testing</w:t>
-      </w:r>
-    </w:p>
-    <w:p>
-      <w:pPr>
-        <w:pStyle w:val="BodyText"/>
-      </w:pPr>
-      <w:r>
-        <w:t>The preferred spelling of the word “acknowledgment” in America is without an “e” after the “g</w:t>
-      </w:r>
-      <w:r>
-        <w:t>”. Avoid the stilted expression “</w:t>
-      </w:r>
-      <w:r>
-        <w:rPr>
-          <w:lang w:val="en-US"/>
-        </w:rPr>
-        <w:t>o</w:t>
-      </w:r>
-      <w:proofErr w:type="spellStart"/>
-      <w:r>
-        <w:t>ne</w:t>
-      </w:r>
-      <w:proofErr w:type="spellEnd"/>
-      <w:r>
-        <w:t xml:space="preserve"> of us (R. B. G.) thanks </w:t>
-      </w:r>
-      <w:r>
-        <w:t>...</w:t>
-      </w:r>
-      <w:r>
-        <w:rPr>
-          <w:lang w:val="en-US"/>
-        </w:rPr>
-        <w:t xml:space="preserve">”.  </w:t>
-      </w:r>
-      <w:r>
-        <w:t>Instead, try “R. B. G. thanks</w:t>
-      </w:r>
-      <w:r>
-        <w:t>...</w:t>
-      </w:r>
-      <w:r>
-        <w:t>”.</w:t>
-      </w:r>
-      <w:r>
-        <w:rPr>
-          <w:lang w:val="en-US"/>
-        </w:rPr>
-        <w:t xml:space="preserve"> </w:t>
-      </w:r>
-      <w:r>
-        <w:t>Put spons</w:t>
-      </w:r>
-      <w:r>
-        <w:t>or acknowledgments in the unnum</w:t>
-      </w:r>
-      <w:r>
-        <w:t>bered footnote on the first page.</w:t>
-      </w:r>
-    </w:p>
-    <w:p>
-      <w:pPr>
-        <w:pStyle w:val="Heading1"/>
-      </w:pPr>
-      <w:r>
-        <w:t>Conclusion</w:t>
-      </w:r>
-    </w:p>
-    <w:p>
-      <w:pPr>
-        <w:pStyle w:val="BodyText"/>
-      </w:pPr>
-      <w:r>
-        <w:t>The preferred spelling of the word “acknowledgment” in America is without an “e” after the “g</w:t>
-      </w:r>
-      <w:r>
-        <w:t>”. Avoid the stilted expression “</w:t>
-      </w:r>
-      <w:r>
-        <w:rPr>
-          <w:lang w:val="en-US"/>
-        </w:rPr>
-        <w:t>o</w:t>
-      </w:r>
-      <w:proofErr w:type="spellStart"/>
-      <w:r>
-        <w:t>ne</w:t>
-      </w:r>
-      <w:proofErr w:type="spellEnd"/>
-      <w:r>
-        <w:t xml:space="preserve"> of us (R. B. G.) thanks </w:t>
-      </w:r>
-      <w:r>
-        <w:t>...</w:t>
-      </w:r>
-      <w:r>
-        <w:rPr>
-          <w:lang w:val="en-US"/>
-        </w:rPr>
-        <w:t xml:space="preserve">”.  </w:t>
-      </w:r>
-      <w:r>
-        <w:t>Instead, try “R. B. G. thanks</w:t>
-      </w:r>
-      <w:r>
-        <w:t>...</w:t>
-      </w:r>
-      <w:r>
-        <w:t>”.</w:t>
-      </w:r>
-      <w:r>
-        <w:rPr>
-          <w:lang w:val="en-US"/>
-        </w:rPr>
-        <w:t xml:space="preserve"> </w:t>
-      </w:r>
-      <w:r>
-        <w:t>Put spons</w:t>
-      </w:r>
-      <w:r>
-        <w:t>or acknowledgments in the unnum</w:t>
-      </w:r>
-      <w:r>
-        <w:t>bered footnote on the first page.</w:t>
-      </w:r>
-    </w:p>
-    <w:p>
-      <w:pPr>
-        <w:pStyle w:val="Heading5"/>
-      </w:pPr>
-      <w:r>
-        <w:t>References</w:t>
-      </w:r>
-    </w:p>
-    <w:p>
-      <w:pPr>
-        <w:pStyle w:val="BodyText"/>
-      </w:pPr>
-      <w:r>
-        <w:t xml:space="preserve">The template will number citations consecutively within brackets [1]. The sentence punctuation follows the bracket [2]. Refer simply to the reference number, as in [3]—do not </w:t>
-      </w:r>
-      <w:r>
-        <w:t>use “Ref. [3]” or “reference [3]” except at the beginning of a sentence: “Reference [3] was the first</w:t>
-      </w:r>
-      <w:r>
-        <w:rPr>
-          <w:lang w:val="en-US"/>
-        </w:rPr>
-        <w:t xml:space="preserve"> </w:t>
-      </w:r>
-      <w:r>
-        <w:t>...</w:t>
-      </w:r>
-      <w:r>
-        <w:t>”</w:t>
-      </w:r>
-    </w:p>
-    <w:p>
-      <w:pPr>
-        <w:pStyle w:val="BodyText"/>
-      </w:pPr>
-      <w:r>
-        <w:t>Number footnotes separately in superscripts. Place the actual footnote at the bottom of the column in which it was cited. Do not put footnotes in the</w:t>
-      </w:r>
-      <w:r>
-        <w:rPr>
-          <w:lang w:val="en-US"/>
-        </w:rPr>
-        <w:t xml:space="preserve"> abstract or</w:t>
-      </w:r>
-      <w:r>
-        <w:t xml:space="preserve"> reference list. Use letters for table footnotes.</w:t>
-      </w:r>
-    </w:p>
-    <w:p>
-      <w:pPr>
-        <w:pStyle w:val="BodyText"/>
-      </w:pPr>
-      <w:r>
-        <w:t>Unless there are six au</w:t>
-      </w:r>
-      <w:r>
-        <w:t>thors or more give all authors</w:t>
-      </w:r>
-      <w:r>
-        <w:rPr>
-          <w:lang w:val="en-US"/>
-        </w:rPr>
-        <w:t xml:space="preserve">’ </w:t>
-      </w:r>
-      <w:r>
-        <w:t>names; do not use “et al.”. Papers that have not been published, even if they have been submitted for publication, should be cited as “unpublished” [4]. Papers that have been accepted for publication should be cited as “in press” [5]. Capitalize only the first word in a paper title, except for proper nouns and element symbols.</w:t>
-      </w:r>
-    </w:p>
-    <w:p>
-      <w:pPr>
-        <w:pStyle w:val="BodyText"/>
-      </w:pPr>
-      <w:r>
-        <w:t xml:space="preserve">For </w:t>
-      </w:r>
-      <w:r>
-        <w:t>papers</w:t>
-      </w:r>
-      <w:r>
-        <w:t xml:space="preserve"> published in translation journals, please give the English citation first, followed by the original foreign-language citation [6].</w:t>
-      </w:r>
-    </w:p>
-    <w:p/>
-    <w:p>
-      <w:pPr>
-        <w:pStyle w:val="references"/>
-        <w:ind w:start="17.70pt" w:hanging="17.70pt"/>
-      </w:pPr>
-      <w:r>
-        <w:t xml:space="preserve">G. Eason, B. Noble, and I. N. Sneddon, “On certain integrals of Lipschitz-Hankel type involving products of Bessel functions,” Phil. Trans. Roy. Soc. London, vol. A247, pp. 529–551, April 1955. </w:t>
-      </w:r>
-      <w:r>
-        <w:rPr>
-          <w:i/>
-          <w:iCs/>
-        </w:rPr>
-        <w:t>(references)</w:t>
-      </w:r>
-    </w:p>
-    <w:p>
-      <w:pPr>
-        <w:pStyle w:val="references"/>
-        <w:ind w:start="17.70pt" w:hanging="17.70pt"/>
-      </w:pPr>
-      <w:r>
-        <w:t>J. Clerk Maxwell, A Treatise on Electricity and Magnetism, 3rd ed., vol. 2. Oxford: Clarendon, 1892, pp.68–73.</w:t>
-      </w:r>
-    </w:p>
-    <w:p>
-      <w:pPr>
-        <w:pStyle w:val="references"/>
-        <w:ind w:start="17.70pt" w:hanging="17.70pt"/>
-      </w:pPr>
-      <w:r>
-        <w:t>I. S. Jacobs and C. P. Bean, “Fine particles, thin films and exchange anisotropy,” in Magnetism, vol. III, G. T. Rado and H. Suhl, Eds. New York: Academic, 1963, pp. 271–350.</w:t>
-      </w:r>
-    </w:p>
-    <w:p>
-      <w:pPr>
-        <w:pStyle w:val="references"/>
-        <w:ind w:start="17.70pt" w:hanging="17.70pt"/>
-      </w:pPr>
-      <w:r>
-        <w:t>K. Elissa, “Title of paper if known,” unpublished.</w:t>
-      </w:r>
-    </w:p>
-    <w:p>
-      <w:pPr>
-        <w:pStyle w:val="references"/>
-        <w:ind w:start="17.70pt" w:hanging="17.70pt"/>
-      </w:pPr>
-      <w:r>
-        <w:t>R. Nicole, “Title of paper with only first word capitalized,” J. Name Stand. Abbrev., in press.</w:t>
-      </w:r>
-    </w:p>
-    <w:p>
-      <w:pPr>
-        <w:pStyle w:val="references"/>
-        <w:ind w:start="17.70pt" w:hanging="17.70pt"/>
-      </w:pPr>
-      <w:r>
-        <w:t>Y. Yorozu, M. Hirano, K. Oka, and Y. Tagawa, “Electron spectroscopy studies on magneto-optical media and plastic substrate interface,” IEEE Transl. J. Magn. Japan, vol. 2, pp. 740–741, August 1987 [Digests 9th Annual Conf. Magnetics Japan, p. 301, 1982].</w:t>
-      </w:r>
-    </w:p>
-    <w:p>
-      <w:pPr>
-        <w:pStyle w:val="references"/>
-        <w:ind w:start="17.70pt" w:hanging="17.70pt"/>
-      </w:pPr>
-      <w:r>
-        <w:t>M. Young, The Technical Writer</w:t>
-      </w:r>
-      <w:r>
-        <w:t>’</w:t>
-      </w:r>
-      <w:r>
-        <w:t>s Handbook. Mill Valley, CA: University Science, 1989.</w:t>
+          <w:color w:val="000000"/>
+          <w:shd w:val="clear" w:color="auto" w:fill="FFFFFF"/>
+        </w:rPr>
+        <w:t>Traffic Warning Sign Recognition</w:t>
+      </w:r>
+      <w:r>
+        <w:rPr>
+          <w:color w:val="000000"/>
+          <w:shd w:val="clear" w:color="auto" w:fill="FFFFFF"/>
+        </w:rPr>
+        <w:t>. [online] Available at: https://uk.mathworks.com/help/vision/examples/traffic-warning-sign-recognition.html [Accessed 2 Jan. 2020].</w:t>
       </w:r>
     </w:p>
     <w:p>
@@ -1937,7 +2040,7 @@
           </mc:Choice>
           <mc:Fallback>
             <w:drawing>
-              <wp:anchor distT="0" distB="0" distL="114300" distR="114300" simplePos="0" relativeHeight="251659264" behindDoc="1" locked="0" layoutInCell="1" allowOverlap="1" wp14:anchorId="3C64F613" wp14:editId="24B4FD24">
+              <wp:anchor distT="0" distB="0" distL="114300" distR="114300" simplePos="0" relativeHeight="251659264" behindDoc="1" locked="0" layoutInCell="1" allowOverlap="1" wp14:anchorId="1101F597" wp14:editId="3E7AD591">
                 <wp:simplePos x="0" y="0"/>
                 <wp:positionH relativeFrom="margin">
                   <wp:align>left</wp:align>
@@ -1946,7 +2049,7 @@
                   <wp:posOffset>251460</wp:posOffset>
                 </wp:positionV>
                 <wp:extent cx="3200400" cy="1143000"/>
-                <wp:effectExtent l="5715" t="13335" r="13335" b="5715"/>
+                <wp:effectExtent l="9525" t="13335" r="9525" b="5715"/>
                 <wp:wrapTight wrapText="bothSides">
                   <wp:wrapPolygon edited="0">
                     <wp:start x="-64" y="0"/>
@@ -2070,7 +2173,28 @@
         <w:sz w:val="16"/>
         <w:szCs w:val="16"/>
       </w:rPr>
-      <w:t>XXX-X-XXXX-XXXX-X/XX/$XX.00 ©20XX IEEE</w:t>
+      <w:t>Wei Kit Wong - 20075628</w:t>
+    </w:r>
+    <w:r>
+      <w:rPr>
+        <w:sz w:val="16"/>
+        <w:szCs w:val="16"/>
+      </w:rPr>
+      <w:t xml:space="preserve"> ©20</w:t>
+    </w:r>
+    <w:r>
+      <w:rPr>
+        <w:sz w:val="16"/>
+        <w:szCs w:val="16"/>
+      </w:rPr>
+      <w:t>19</w:t>
+    </w:r>
+    <w:r>
+      <w:rPr>
+        <w:sz w:val="16"/>
+        <w:szCs w:val="16"/>
+      </w:rPr>
+      <w:t xml:space="preserve"> IEEE</w:t>
     </w:r>
   </w:p>
 </w:ftr>
@@ -2423,6 +2547,92 @@
     </w:lvl>
   </w:abstractNum>
   <w:abstractNum w:abstractNumId="11" w15:restartNumberingAfterBreak="0">
+    <w:nsid w:val="19CE27BE"/>
+    <w:multiLevelType w:val="hybridMultilevel"/>
+    <w:tmpl w:val="B14AECC4"/>
+    <w:lvl w:ilvl="0" w:tplc="0809000F">
+      <w:start w:val="1"/>
+      <w:numFmt w:val="decimal"/>
+      <w:lvlText w:val="%1."/>
+      <w:lvlJc w:val="start"/>
+      <w:pPr>
+        <w:ind w:start="50.40pt" w:hanging="18pt"/>
+      </w:pPr>
+    </w:lvl>
+    <w:lvl w:ilvl="1" w:tplc="08090019" w:tentative="1">
+      <w:start w:val="1"/>
+      <w:numFmt w:val="lowerLetter"/>
+      <w:lvlText w:val="%2."/>
+      <w:lvlJc w:val="start"/>
+      <w:pPr>
+        <w:ind w:start="86.40pt" w:hanging="18pt"/>
+      </w:pPr>
+    </w:lvl>
+    <w:lvl w:ilvl="2" w:tplc="0809001B" w:tentative="1">
+      <w:start w:val="1"/>
+      <w:numFmt w:val="lowerRoman"/>
+      <w:lvlText w:val="%3."/>
+      <w:lvlJc w:val="end"/>
+      <w:pPr>
+        <w:ind w:start="122.40pt" w:hanging="9pt"/>
+      </w:pPr>
+    </w:lvl>
+    <w:lvl w:ilvl="3" w:tplc="0809000F" w:tentative="1">
+      <w:start w:val="1"/>
+      <w:numFmt w:val="decimal"/>
+      <w:lvlText w:val="%4."/>
+      <w:lvlJc w:val="start"/>
+      <w:pPr>
+        <w:ind w:start="158.40pt" w:hanging="18pt"/>
+      </w:pPr>
+    </w:lvl>
+    <w:lvl w:ilvl="4" w:tplc="08090019" w:tentative="1">
+      <w:start w:val="1"/>
+      <w:numFmt w:val="lowerLetter"/>
+      <w:lvlText w:val="%5."/>
+      <w:lvlJc w:val="start"/>
+      <w:pPr>
+        <w:ind w:start="194.40pt" w:hanging="18pt"/>
+      </w:pPr>
+    </w:lvl>
+    <w:lvl w:ilvl="5" w:tplc="0809001B" w:tentative="1">
+      <w:start w:val="1"/>
+      <w:numFmt w:val="lowerRoman"/>
+      <w:lvlText w:val="%6."/>
+      <w:lvlJc w:val="end"/>
+      <w:pPr>
+        <w:ind w:start="230.40pt" w:hanging="9pt"/>
+      </w:pPr>
+    </w:lvl>
+    <w:lvl w:ilvl="6" w:tplc="0809000F" w:tentative="1">
+      <w:start w:val="1"/>
+      <w:numFmt w:val="decimal"/>
+      <w:lvlText w:val="%7."/>
+      <w:lvlJc w:val="start"/>
+      <w:pPr>
+        <w:ind w:start="266.40pt" w:hanging="18pt"/>
+      </w:pPr>
+    </w:lvl>
+    <w:lvl w:ilvl="7" w:tplc="08090019" w:tentative="1">
+      <w:start w:val="1"/>
+      <w:numFmt w:val="lowerLetter"/>
+      <w:lvlText w:val="%8."/>
+      <w:lvlJc w:val="start"/>
+      <w:pPr>
+        <w:ind w:start="302.40pt" w:hanging="18pt"/>
+      </w:pPr>
+    </w:lvl>
+    <w:lvl w:ilvl="8" w:tplc="0809001B" w:tentative="1">
+      <w:start w:val="1"/>
+      <w:numFmt w:val="lowerRoman"/>
+      <w:lvlText w:val="%9."/>
+      <w:lvlJc w:val="end"/>
+      <w:pPr>
+        <w:ind w:start="338.40pt" w:hanging="9pt"/>
+      </w:pPr>
+    </w:lvl>
+  </w:abstractNum>
+  <w:abstractNum w:abstractNumId="12" w15:restartNumberingAfterBreak="0">
     <w:nsid w:val="1E177E97"/>
     <w:multiLevelType w:val="hybridMultilevel"/>
     <w:tmpl w:val="A6463BCE"/>
@@ -2508,7 +2718,7 @@
       </w:pPr>
     </w:lvl>
   </w:abstractNum>
-  <w:abstractNum w:abstractNumId="12" w15:restartNumberingAfterBreak="0">
+  <w:abstractNum w:abstractNumId="13" w15:restartNumberingAfterBreak="0">
     <w:nsid w:val="20AF0333"/>
     <w:multiLevelType w:val="hybridMultilevel"/>
     <w:tmpl w:val="CB0E7F4E"/>
@@ -2650,7 +2860,7 @@
       </w:rPr>
     </w:lvl>
   </w:abstractNum>
-  <w:abstractNum w:abstractNumId="13" w15:restartNumberingAfterBreak="0">
+  <w:abstractNum w:abstractNumId="14" w15:restartNumberingAfterBreak="0">
     <w:nsid w:val="26FE1FCF"/>
     <w:multiLevelType w:val="hybridMultilevel"/>
     <w:tmpl w:val="33826962"/>
@@ -2806,7 +3016,7 @@
       </w:rPr>
     </w:lvl>
   </w:abstractNum>
-  <w:abstractNum w:abstractNumId="14" w15:restartNumberingAfterBreak="0">
+  <w:abstractNum w:abstractNumId="15" w15:restartNumberingAfterBreak="0">
     <w:nsid w:val="37660336"/>
     <w:multiLevelType w:val="hybridMultilevel"/>
     <w:tmpl w:val="754EAC84"/>
@@ -2947,7 +3157,7 @@
       </w:rPr>
     </w:lvl>
   </w:abstractNum>
-  <w:abstractNum w:abstractNumId="15" w15:restartNumberingAfterBreak="0">
+  <w:abstractNum w:abstractNumId="16" w15:restartNumberingAfterBreak="0">
     <w:nsid w:val="39E54FC6"/>
     <w:multiLevelType w:val="singleLevel"/>
     <w:tmpl w:val="5B7288D4"/>
@@ -2967,7 +3177,7 @@
       </w:rPr>
     </w:lvl>
   </w:abstractNum>
-  <w:abstractNum w:abstractNumId="16" w15:restartNumberingAfterBreak="0">
+  <w:abstractNum w:abstractNumId="17" w15:restartNumberingAfterBreak="0">
     <w:nsid w:val="4189603E"/>
     <w:multiLevelType w:val="multilevel"/>
     <w:tmpl w:val="0AB06E12"/>
@@ -3162,7 +3372,7 @@
       </w:rPr>
     </w:lvl>
   </w:abstractNum>
-  <w:abstractNum w:abstractNumId="17" w15:restartNumberingAfterBreak="0">
+  <w:abstractNum w:abstractNumId="18" w15:restartNumberingAfterBreak="0">
     <w:nsid w:val="493C3F76"/>
     <w:multiLevelType w:val="hybridMultilevel"/>
     <w:tmpl w:val="9A9E418C"/>
@@ -3269,7 +3479,7 @@
       </w:pPr>
     </w:lvl>
   </w:abstractNum>
-  <w:abstractNum w:abstractNumId="18" w15:restartNumberingAfterBreak="0">
+  <w:abstractNum w:abstractNumId="19" w15:restartNumberingAfterBreak="0">
     <w:nsid w:val="52CA544A"/>
     <w:multiLevelType w:val="singleLevel"/>
     <w:tmpl w:val="AED6D67E"/>
@@ -3296,7 +3506,7 @@
       </w:rPr>
     </w:lvl>
   </w:abstractNum>
-  <w:abstractNum w:abstractNumId="19" w15:restartNumberingAfterBreak="0">
+  <w:abstractNum w:abstractNumId="20" w15:restartNumberingAfterBreak="0">
     <w:nsid w:val="6C402C58"/>
     <w:multiLevelType w:val="hybridMultilevel"/>
     <w:tmpl w:val="9A1CA078"/>
@@ -3441,7 +3651,7 @@
       </w:rPr>
     </w:lvl>
   </w:abstractNum>
-  <w:abstractNum w:abstractNumId="20" w15:restartNumberingAfterBreak="0">
+  <w:abstractNum w:abstractNumId="21" w15:restartNumberingAfterBreak="0">
     <w:nsid w:val="6CD32DA8"/>
     <w:multiLevelType w:val="singleLevel"/>
     <w:tmpl w:val="166470C2"/>
@@ -3468,40 +3678,40 @@
     </w:lvl>
   </w:abstractNum>
   <w:num w:numId="1">
+    <w:abstractNumId w:val="15"/>
+  </w:num>
+  <w:num w:numId="2">
+    <w:abstractNumId w:val="20"/>
+  </w:num>
+  <w:num w:numId="3">
     <w:abstractNumId w:val="14"/>
   </w:num>
-  <w:num w:numId="2">
+  <w:num w:numId="4">
+    <w:abstractNumId w:val="17"/>
+  </w:num>
+  <w:num w:numId="5">
+    <w:abstractNumId w:val="17"/>
+  </w:num>
+  <w:num w:numId="6">
+    <w:abstractNumId w:val="17"/>
+  </w:num>
+  <w:num w:numId="7">
+    <w:abstractNumId w:val="17"/>
+  </w:num>
+  <w:num w:numId="8">
     <w:abstractNumId w:val="19"/>
   </w:num>
-  <w:num w:numId="3">
+  <w:num w:numId="9">
+    <w:abstractNumId w:val="21"/>
+  </w:num>
+  <w:num w:numId="10">
+    <w:abstractNumId w:val="16"/>
+  </w:num>
+  <w:num w:numId="11">
     <w:abstractNumId w:val="13"/>
   </w:num>
-  <w:num w:numId="4">
-    <w:abstractNumId w:val="16"/>
-  </w:num>
-  <w:num w:numId="5">
-    <w:abstractNumId w:val="16"/>
-  </w:num>
-  <w:num w:numId="6">
-    <w:abstractNumId w:val="16"/>
-  </w:num>
-  <w:num w:numId="7">
-    <w:abstractNumId w:val="16"/>
-  </w:num>
-  <w:num w:numId="8">
-    <w:abstractNumId w:val="18"/>
-  </w:num>
-  <w:num w:numId="9">
-    <w:abstractNumId w:val="20"/>
-  </w:num>
-  <w:num w:numId="10">
-    <w:abstractNumId w:val="15"/>
-  </w:num>
-  <w:num w:numId="11">
+  <w:num w:numId="12">
     <w:abstractNumId w:val="12"/>
-  </w:num>
-  <w:num w:numId="12">
-    <w:abstractNumId w:val="11"/>
   </w:num>
   <w:num w:numId="13">
     <w:abstractNumId w:val="0"/>
@@ -3537,7 +3747,10 @@
     <w:abstractNumId w:val="1"/>
   </w:num>
   <w:num w:numId="24">
-    <w:abstractNumId w:val="17"/>
+    <w:abstractNumId w:val="18"/>
+  </w:num>
+  <w:num w:numId="25">
+    <w:abstractNumId w:val="11"/>
   </w:num>
 </w:numbering>
 </file>
@@ -3569,6 +3782,50 @@
     <w:lsdException w:name="Subtitle" w:qFormat="1"/>
     <w:lsdException w:name="Strong" w:qFormat="1"/>
     <w:lsdException w:name="Emphasis" w:qFormat="1"/>
+    <w:lsdException w:name="Normal Table" w:semiHidden="1" w:unhideWhenUsed="1"/>
+    <w:lsdException w:name="Table Simple 1" w:semiHidden="1" w:unhideWhenUsed="1"/>
+    <w:lsdException w:name="Table Simple 2" w:semiHidden="1" w:unhideWhenUsed="1"/>
+    <w:lsdException w:name="Table Simple 3" w:semiHidden="1" w:unhideWhenUsed="1"/>
+    <w:lsdException w:name="Table Classic 1" w:semiHidden="1" w:unhideWhenUsed="1"/>
+    <w:lsdException w:name="Table Classic 2" w:semiHidden="1" w:unhideWhenUsed="1"/>
+    <w:lsdException w:name="Table Classic 3" w:semiHidden="1" w:unhideWhenUsed="1"/>
+    <w:lsdException w:name="Table Classic 4" w:semiHidden="1" w:unhideWhenUsed="1"/>
+    <w:lsdException w:name="Table Colorful 1" w:semiHidden="1" w:unhideWhenUsed="1"/>
+    <w:lsdException w:name="Table Colorful 2" w:semiHidden="1" w:unhideWhenUsed="1"/>
+    <w:lsdException w:name="Table Colorful 3" w:semiHidden="1" w:unhideWhenUsed="1"/>
+    <w:lsdException w:name="Table Columns 1" w:semiHidden="1" w:unhideWhenUsed="1"/>
+    <w:lsdException w:name="Table Columns 2" w:semiHidden="1" w:unhideWhenUsed="1"/>
+    <w:lsdException w:name="Table Columns 3" w:semiHidden="1" w:unhideWhenUsed="1"/>
+    <w:lsdException w:name="Table Columns 4" w:semiHidden="1" w:unhideWhenUsed="1"/>
+    <w:lsdException w:name="Table Columns 5" w:semiHidden="1" w:unhideWhenUsed="1"/>
+    <w:lsdException w:name="Table Grid 1" w:semiHidden="1" w:unhideWhenUsed="1"/>
+    <w:lsdException w:name="Table Grid 2" w:semiHidden="1" w:unhideWhenUsed="1"/>
+    <w:lsdException w:name="Table Grid 3" w:semiHidden="1" w:unhideWhenUsed="1"/>
+    <w:lsdException w:name="Table Grid 4" w:semiHidden="1" w:unhideWhenUsed="1"/>
+    <w:lsdException w:name="Table Grid 5" w:semiHidden="1" w:unhideWhenUsed="1"/>
+    <w:lsdException w:name="Table Grid 6" w:semiHidden="1" w:unhideWhenUsed="1"/>
+    <w:lsdException w:name="Table Grid 7" w:semiHidden="1" w:unhideWhenUsed="1"/>
+    <w:lsdException w:name="Table Grid 8" w:semiHidden="1" w:unhideWhenUsed="1"/>
+    <w:lsdException w:name="Table List 1" w:semiHidden="1" w:unhideWhenUsed="1"/>
+    <w:lsdException w:name="Table List 2" w:semiHidden="1" w:unhideWhenUsed="1"/>
+    <w:lsdException w:name="Table List 3" w:semiHidden="1" w:unhideWhenUsed="1"/>
+    <w:lsdException w:name="Table List 4" w:semiHidden="1" w:unhideWhenUsed="1"/>
+    <w:lsdException w:name="Table List 5" w:semiHidden="1" w:unhideWhenUsed="1"/>
+    <w:lsdException w:name="Table List 6" w:semiHidden="1" w:unhideWhenUsed="1"/>
+    <w:lsdException w:name="Table List 7" w:semiHidden="1" w:unhideWhenUsed="1"/>
+    <w:lsdException w:name="Table List 8" w:semiHidden="1" w:unhideWhenUsed="1"/>
+    <w:lsdException w:name="Table 3D effects 1" w:semiHidden="1" w:unhideWhenUsed="1"/>
+    <w:lsdException w:name="Table 3D effects 2" w:semiHidden="1" w:unhideWhenUsed="1"/>
+    <w:lsdException w:name="Table 3D effects 3" w:semiHidden="1" w:unhideWhenUsed="1"/>
+    <w:lsdException w:name="Table Contemporary" w:semiHidden="1" w:unhideWhenUsed="1"/>
+    <w:lsdException w:name="Table Elegant" w:semiHidden="1" w:unhideWhenUsed="1"/>
+    <w:lsdException w:name="Table Professional" w:semiHidden="1" w:unhideWhenUsed="1"/>
+    <w:lsdException w:name="Table Subtle 1" w:semiHidden="1" w:unhideWhenUsed="1"/>
+    <w:lsdException w:name="Table Subtle 2" w:semiHidden="1" w:unhideWhenUsed="1"/>
+    <w:lsdException w:name="Table Web 1" w:semiHidden="1" w:unhideWhenUsed="1"/>
+    <w:lsdException w:name="Table Web 2" w:semiHidden="1" w:unhideWhenUsed="1"/>
+    <w:lsdException w:name="Table Web 3" w:semiHidden="1" w:unhideWhenUsed="1"/>
+    <w:lsdException w:name="Table Theme" w:semiHidden="1" w:unhideWhenUsed="1"/>
     <w:lsdException w:name="Placeholder Text" w:semiHidden="1" w:uiPriority="99"/>
     <w:lsdException w:name="No Spacing" w:uiPriority="1" w:qFormat="1"/>
     <w:lsdException w:name="Light Shading" w:uiPriority="60"/>
@@ -3917,10 +4174,15 @@
   </w:style>
   <w:style w:type="character" w:default="1" w:styleId="DefaultParagraphFont">
     <w:name w:val="Default Paragraph Font"/>
+    <w:uiPriority w:val="1"/>
+    <w:semiHidden/>
+    <w:unhideWhenUsed/>
   </w:style>
   <w:style w:type="table" w:default="1" w:styleId="TableNormal">
     <w:name w:val="Normal Table"/>
+    <w:uiPriority w:val="99"/>
     <w:semiHidden/>
+    <w:unhideWhenUsed/>
     <w:tblPr>
       <w:tblInd w:w="0pt" w:type="dxa"/>
       <w:tblCellMar>
@@ -3933,7 +4195,9 @@
   </w:style>
   <w:style w:type="numbering" w:default="1" w:styleId="NoList">
     <w:name w:val="No List"/>
+    <w:uiPriority w:val="99"/>
     <w:semiHidden/>
+    <w:unhideWhenUsed/>
   </w:style>
   <w:style w:type="paragraph" w:customStyle="1" w:styleId="Abstract">
     <w:name w:val="Abstract"/>
@@ -4543,7 +4807,7 @@
 </file>
 
 <file path=customXml/itemProps1.xml><?xml version="1.0" encoding="utf-8"?>
-<ds:datastoreItem xmlns:ds="http://purl.oclc.org/ooxml/officeDocument/customXml" ds:itemID="{F23EA56B-C1C9-48DF-B1AC-A39CC9DD2C98}">
+<ds:datastoreItem xmlns:ds="http://purl.oclc.org/ooxml/officeDocument/customXml" ds:itemID="{B02C721F-0BD3-4D8C-89C1-F8DB7EAFE362}">
   <ds:schemaRefs>
     <ds:schemaRef ds:uri="http://schemas.openxmlformats.org/officeDocument/2006/bibliography"/>
   </ds:schemaRefs>

</xml_diff>

<commit_message>
Renamed project dependencies from automatic transmission controller -> vehicle plant model
</commit_message>
<xml_diff>
--- a/IEEE_Report.docx
+++ b/IEEE_Report.docx
@@ -8,63 +8,63 @@
         <w:spacing w:before="5pt" w:beforeAutospacing="1" w:after="5pt" w:afterAutospacing="1"/>
         <w:rPr>
           <w:i/>
-          <w:sz w:val="28"/>
-          <w:szCs w:val="28"/>
+          <w:sz w:val="36"/>
+          <w:szCs w:val="36"/>
         </w:rPr>
       </w:pPr>
       <w:r>
         <w:rPr>
           <w:i/>
-          <w:sz w:val="28"/>
-          <w:szCs w:val="28"/>
+          <w:sz w:val="36"/>
+          <w:szCs w:val="36"/>
         </w:rPr>
         <w:t xml:space="preserve">Traffic </w:t>
       </w:r>
       <w:r>
         <w:rPr>
           <w:i/>
-          <w:sz w:val="28"/>
-          <w:szCs w:val="28"/>
+          <w:sz w:val="36"/>
+          <w:szCs w:val="36"/>
         </w:rPr>
         <w:t xml:space="preserve">Warning </w:t>
       </w:r>
       <w:r>
         <w:rPr>
           <w:i/>
-          <w:sz w:val="28"/>
-          <w:szCs w:val="28"/>
+          <w:sz w:val="36"/>
+          <w:szCs w:val="36"/>
         </w:rPr>
         <w:t>Sign Recognition</w:t>
       </w:r>
       <w:r>
         <w:rPr>
           <w:i/>
-          <w:sz w:val="28"/>
-          <w:szCs w:val="28"/>
+          <w:sz w:val="36"/>
+          <w:szCs w:val="36"/>
         </w:rPr>
         <w:t xml:space="preserve"> &amp;</w:t>
       </w:r>
       <w:r>
         <w:rPr>
           <w:i/>
-          <w:sz w:val="28"/>
-          <w:szCs w:val="28"/>
+          <w:sz w:val="36"/>
+          <w:szCs w:val="36"/>
         </w:rPr>
         <w:t xml:space="preserve"> </w:t>
       </w:r>
       <w:r>
         <w:rPr>
           <w:i/>
-          <w:sz w:val="28"/>
-          <w:szCs w:val="28"/>
-        </w:rPr>
-        <w:t>Automatic Transmission Controller</w:t>
+          <w:sz w:val="36"/>
+          <w:szCs w:val="36"/>
+        </w:rPr>
+        <w:t>Vehicle Plant Model</w:t>
       </w:r>
       <w:r>
         <w:rPr>
           <w:i/>
-          <w:sz w:val="28"/>
-          <w:szCs w:val="28"/>
+          <w:sz w:val="36"/>
+          <w:szCs w:val="36"/>
         </w:rPr>
         <w:t xml:space="preserve"> Integration</w:t>
       </w:r>
@@ -264,13 +264,27 @@
         <w:t xml:space="preserve">SR) </w:t>
       </w:r>
       <w:r>
-        <w:t>system that outputs an appropriate transmission response if a stop sign is detected, through the usage of an Automatic Transmission Controller</w:t>
-      </w:r>
-      <w:r>
-        <w:t xml:space="preserve"> (ATC)</w:t>
-      </w:r>
-      <w:r>
-        <w:t xml:space="preserve"> system. This is a theoretical Advanced Driver Assistance System (ADAS) modelled in Simulink to show how Traffic </w:t>
+        <w:t xml:space="preserve">system that outputs an appropriate transmission response if a stop sign is detected, through the usage of </w:t>
+      </w:r>
+      <w:proofErr w:type="gramStart"/>
+      <w:r>
+        <w:t>an</w:t>
+      </w:r>
+      <w:proofErr w:type="gramEnd"/>
+      <w:r>
+        <w:t xml:space="preserve"> </w:t>
+      </w:r>
+      <w:r>
+        <w:t>Vehicle Plant Model</w:t>
+      </w:r>
+      <w:r>
+        <w:t xml:space="preserve"> (</w:t>
+      </w:r>
+      <w:r>
+        <w:t>VPM)</w:t>
+      </w:r>
+      <w:r>
+        <w:t xml:space="preserve">. This is a theoretical Advanced Driver Assistance System (ADAS) modelled in Simulink to show how Traffic </w:t>
       </w:r>
       <w:r>
         <w:t xml:space="preserve">Warning </w:t>
@@ -376,7 +390,25 @@
         <w:rPr>
           <w:lang w:val="en-GB"/>
         </w:rPr>
-        <w:t>SR and an ATC system in Simulink, where if a stop sign is detected, an appropriate transmission response to stop the vehicle will be sent. To simulate the driving experience, a video input will be fed into the TSR system and the output of the ATC</w:t>
+        <w:t xml:space="preserve">SR and a </w:t>
+      </w:r>
+      <w:r>
+        <w:rPr>
+          <w:lang w:val="en-GB"/>
+        </w:rPr>
+        <w:t>VPM</w:t>
+      </w:r>
+      <w:r>
+        <w:rPr>
+          <w:lang w:val="en-GB"/>
+        </w:rPr>
+        <w:t xml:space="preserve"> in Simulink, where if a stop sign is detected, an appropriate transmission response to stop the vehicle will be sent. To simulate the driving experience, a video input will be fed into the TSR system and the output of the </w:t>
+      </w:r>
+      <w:r>
+        <w:rPr>
+          <w:lang w:val="en-GB"/>
+        </w:rPr>
+        <w:t>VPM</w:t>
       </w:r>
       <w:r>
         <w:rPr>
@@ -607,17 +639,17 @@
                 <v:path o:extrusionok="f" gradientshapeok="t" o:connecttype="rect"/>
                 <o:lock v:ext="edit" aspectratio="t"/>
               </v:shapetype>
-              <v:shape id="_x0000_i1047" type="#_x0000_t75" style="width:243.35pt;height:110.65pt;visibility:visible;mso-wrap-style:square">
+              <v:shape id="_x0000_i1025" type="#_x0000_t75" style="width:243.35pt;height:110.65pt;visibility:visible;mso-wrap-style:square">
                 <v:imagedata r:id="rId9" o:title=""/>
               </v:shape>
             </w:pict>
           </mc:Choice>
           <mc:Fallback>
             <w:drawing>
-              <wp:inline distT="0" distB="0" distL="0" distR="0" wp14:anchorId="63FBCF33" wp14:editId="40B85ECD">
+              <wp:inline distT="0" distB="0" distL="0" distR="0" wp14:anchorId="52244700" wp14:editId="0AAE2291">
                 <wp:extent cx="3090545" cy="1405255"/>
                 <wp:effectExtent l="0" t="0" r="0" b="4445"/>
-                <wp:docPr id="23" name="Picture 23"/>
+                <wp:docPr id="1" name="Picture 1"/>
                 <wp:cNvGraphicFramePr>
                   <a:graphicFrameLocks xmlns:a="http://purl.oclc.org/ooxml/drawingml/main" noChangeAspect="1"/>
                 </wp:cNvGraphicFramePr>
@@ -625,7 +657,7 @@
                   <a:graphicData uri="http://purl.oclc.org/ooxml/drawingml/picture">
                     <pic:pic xmlns:pic="http://purl.oclc.org/ooxml/drawingml/picture">
                       <pic:nvPicPr>
-                        <pic:cNvPr id="0" name="Picture 23"/>
+                        <pic:cNvPr id="0" name="Picture 1"/>
                         <pic:cNvPicPr>
                           <a:picLocks noChangeAspect="1" noChangeArrowheads="1"/>
                         </pic:cNvPicPr>
@@ -751,17 +783,17 @@
         <mc:AlternateContent>
           <mc:Choice Requires="v">
             <w:pict>
-              <v:shape id="_x0000_i1043" type="#_x0000_t75" style="width:114.65pt;height:36pt;visibility:visible;mso-wrap-style:square">
+              <v:shape id="_x0000_i1026" type="#_x0000_t75" style="width:114.65pt;height:36pt;visibility:visible;mso-wrap-style:square">
                 <v:imagedata r:id="rId11" o:title=""/>
               </v:shape>
             </w:pict>
           </mc:Choice>
           <mc:Fallback>
             <w:drawing>
-              <wp:inline distT="0" distB="0" distL="0" distR="0" wp14:anchorId="32C8B801" wp14:editId="25C4492A">
+              <wp:inline distT="0" distB="0" distL="0" distR="0" wp14:anchorId="7F8F254C" wp14:editId="6A8A2EFC">
                 <wp:extent cx="1456055" cy="457200"/>
                 <wp:effectExtent l="0" t="0" r="0" b="0"/>
-                <wp:docPr id="19" name="Picture 19"/>
+                <wp:docPr id="2" name="Picture 2"/>
                 <wp:cNvGraphicFramePr>
                   <a:graphicFrameLocks xmlns:a="http://purl.oclc.org/ooxml/drawingml/main" noChangeAspect="1"/>
                 </wp:cNvGraphicFramePr>
@@ -769,7 +801,7 @@
                   <a:graphicData uri="http://purl.oclc.org/ooxml/drawingml/picture">
                     <pic:pic xmlns:pic="http://purl.oclc.org/ooxml/drawingml/picture">
                       <pic:nvPicPr>
-                        <pic:cNvPr id="0" name="Picture 19"/>
+                        <pic:cNvPr id="0" name="Picture 2"/>
                         <pic:cNvPicPr>
                           <a:picLocks noChangeAspect="1" noChangeArrowheads="1"/>
                         </pic:cNvPicPr>
@@ -851,17 +883,17 @@
         <mc:AlternateContent>
           <mc:Choice Requires="v">
             <w:pict>
-              <v:shape id="Picture 1" o:spid="_x0000_i1037" type="#_x0000_t75" style="width:243.35pt;height:110.65pt;visibility:visible;mso-wrap-style:square">
+              <v:shape id="Picture 1" o:spid="_x0000_i1027" type="#_x0000_t75" style="width:243.35pt;height:110.65pt;visibility:visible;mso-wrap-style:square">
                 <v:imagedata r:id="rId13" o:title=""/>
               </v:shape>
             </w:pict>
           </mc:Choice>
           <mc:Fallback>
             <w:drawing>
-              <wp:inline distT="0" distB="0" distL="0" distR="0" wp14:anchorId="2274032F" wp14:editId="46B9CB66">
+              <wp:inline distT="0" distB="0" distL="0" distR="0" wp14:anchorId="48564CFA" wp14:editId="56F0612F">
                 <wp:extent cx="3090545" cy="1405255"/>
                 <wp:effectExtent l="0" t="0" r="0" b="4445"/>
-                <wp:docPr id="13" name="Picture 1"/>
+                <wp:docPr id="3" name="Picture 1"/>
                 <wp:cNvGraphicFramePr>
                   <a:graphicFrameLocks xmlns:a="http://purl.oclc.org/ooxml/drawingml/main" noChangeAspect="1"/>
                 </wp:cNvGraphicFramePr>
@@ -990,17 +1022,17 @@
         <mc:AlternateContent>
           <mc:Choice Requires="v">
             <w:pict>
-              <v:shape id="_x0000_i1039" type="#_x0000_t75" style="width:243.35pt;height:162.65pt;visibility:visible;mso-wrap-style:square">
+              <v:shape id="_x0000_i1028" type="#_x0000_t75" style="width:243.35pt;height:162.65pt;visibility:visible;mso-wrap-style:square">
                 <v:imagedata r:id="rId15" o:title=""/>
               </v:shape>
             </w:pict>
           </mc:Choice>
           <mc:Fallback>
             <w:drawing>
-              <wp:inline distT="0" distB="0" distL="0" distR="0" wp14:anchorId="6AED8C48" wp14:editId="471D52E1">
+              <wp:inline distT="0" distB="0" distL="0" distR="0" wp14:anchorId="23B93D9E" wp14:editId="6BF02F07">
                 <wp:extent cx="3090545" cy="2065655"/>
                 <wp:effectExtent l="0" t="0" r="0" b="0"/>
-                <wp:docPr id="15" name="Picture 15"/>
+                <wp:docPr id="4" name="Picture 4"/>
                 <wp:cNvGraphicFramePr>
                   <a:graphicFrameLocks xmlns:a="http://purl.oclc.org/ooxml/drawingml/main" noChangeAspect="1"/>
                 </wp:cNvGraphicFramePr>
@@ -1008,7 +1040,7 @@
                   <a:graphicData uri="http://purl.oclc.org/ooxml/drawingml/picture">
                     <pic:pic xmlns:pic="http://purl.oclc.org/ooxml/drawingml/picture">
                       <pic:nvPicPr>
-                        <pic:cNvPr id="0" name="Picture 15"/>
+                        <pic:cNvPr id="0" name="Picture 4"/>
                         <pic:cNvPicPr>
                           <a:picLocks noChangeAspect="1" noChangeArrowheads="1"/>
                         </pic:cNvPicPr>
@@ -1133,17 +1165,17 @@
         <mc:AlternateContent>
           <mc:Choice Requires="v">
             <w:pict>
-              <v:shape id="_x0000_i1045" type="#_x0000_t75" style="width:243.35pt;height:24.65pt;visibility:visible;mso-wrap-style:square">
+              <v:shape id="_x0000_i1029" type="#_x0000_t75" style="width:243.35pt;height:24.65pt;visibility:visible;mso-wrap-style:square">
                 <v:imagedata r:id="rId17" o:title=""/>
               </v:shape>
             </w:pict>
           </mc:Choice>
           <mc:Fallback>
             <w:drawing>
-              <wp:inline distT="0" distB="0" distL="0" distR="0" wp14:anchorId="00474EB6" wp14:editId="52B8D80E">
+              <wp:inline distT="0" distB="0" distL="0" distR="0" wp14:anchorId="0FC13A22" wp14:editId="695BB8D9">
                 <wp:extent cx="3090545" cy="313055"/>
                 <wp:effectExtent l="0" t="0" r="0" b="0"/>
-                <wp:docPr id="21" name="Picture 21"/>
+                <wp:docPr id="5" name="Picture 5"/>
                 <wp:cNvGraphicFramePr>
                   <a:graphicFrameLocks xmlns:a="http://purl.oclc.org/ooxml/drawingml/main" noChangeAspect="1"/>
                 </wp:cNvGraphicFramePr>
@@ -1151,7 +1183,7 @@
                   <a:graphicData uri="http://purl.oclc.org/ooxml/drawingml/picture">
                     <pic:pic xmlns:pic="http://purl.oclc.org/ooxml/drawingml/picture">
                       <pic:nvPicPr>
-                        <pic:cNvPr id="0" name="Picture 21"/>
+                        <pic:cNvPr id="0" name="Picture 5"/>
                         <pic:cNvPicPr>
                           <a:picLocks noChangeAspect="1" noChangeArrowheads="1"/>
                         </pic:cNvPicPr>
@@ -1232,17 +1264,17 @@
         <mc:AlternateContent>
           <mc:Choice Requires="v">
             <w:pict>
-              <v:shape id="_x0000_i1041" type="#_x0000_t75" style="width:243.35pt;height:283.35pt;visibility:visible;mso-wrap-style:square">
+              <v:shape id="_x0000_i1030" type="#_x0000_t75" style="width:243.35pt;height:283.35pt;visibility:visible;mso-wrap-style:square">
                 <v:imagedata r:id="rId19" o:title=""/>
               </v:shape>
             </w:pict>
           </mc:Choice>
           <mc:Fallback>
             <w:drawing>
-              <wp:inline distT="0" distB="0" distL="0" distR="0" wp14:anchorId="4AAE8F15" wp14:editId="594AE72B">
+              <wp:inline distT="0" distB="0" distL="0" distR="0" wp14:anchorId="7434C86A" wp14:editId="477807D7">
                 <wp:extent cx="3090545" cy="3598545"/>
                 <wp:effectExtent l="0" t="0" r="0" b="1905"/>
-                <wp:docPr id="17" name="Picture 17"/>
+                <wp:docPr id="6" name="Picture 6"/>
                 <wp:cNvGraphicFramePr>
                   <a:graphicFrameLocks xmlns:a="http://purl.oclc.org/ooxml/drawingml/main" noChangeAspect="1"/>
                 </wp:cNvGraphicFramePr>
@@ -1250,7 +1282,7 @@
                   <a:graphicData uri="http://purl.oclc.org/ooxml/drawingml/picture">
                     <pic:pic xmlns:pic="http://purl.oclc.org/ooxml/drawingml/picture">
                       <pic:nvPicPr>
-                        <pic:cNvPr id="0" name="Picture 17"/>
+                        <pic:cNvPr id="0" name="Picture 6"/>
                         <pic:cNvPicPr>
                           <a:picLocks noChangeAspect="1" noChangeArrowheads="1"/>
                         </pic:cNvPicPr>
@@ -1343,35 +1375,97 @@
         <w:pStyle w:val="Heading1"/>
       </w:pPr>
       <w:r>
-        <w:t>Automatic Transmission Controller</w:t>
+        <w:t>Vehicle Plant Model</w:t>
       </w:r>
     </w:p>
     <w:p>
       <w:pPr>
         <w:pStyle w:val="BodyText"/>
         <w:rPr>
-          <w:lang w:val="en-US"/>
-        </w:rPr>
-      </w:pPr>
-      <w:r>
-        <w:t>Before</w:t>
-      </w:r>
-      <w:r>
-        <w:t xml:space="preserve"> you begin to format your paper, first write and save the content as a separate text file. </w:t>
-      </w:r>
-      <w:r>
-        <w:rPr>
-          <w:lang w:val="en-US"/>
-        </w:rPr>
-        <w:t>Complete all content and organizational editing before formatting. Please note sections A-D below for more information on proofreading, spelling and grammar.</w:t>
+          <w:lang w:val="en-GB"/>
+        </w:rPr>
+      </w:pPr>
+      <w:r>
+        <w:rPr>
+          <w:lang w:val="en-GB"/>
+        </w:rPr>
+        <w:t>T</w:t>
+      </w:r>
+      <w:r>
+        <w:rPr>
+          <w:lang w:val="en-GB"/>
+        </w:rPr>
+        <w:t xml:space="preserve">his looks at the </w:t>
+      </w:r>
+      <w:r>
+        <w:rPr>
+          <w:lang w:val="en-GB"/>
+        </w:rPr>
+        <w:t xml:space="preserve">scope of the </w:t>
+      </w:r>
+      <w:r>
+        <w:rPr>
+          <w:lang w:val="en-GB"/>
+        </w:rPr>
+        <w:t>VPM</w:t>
+      </w:r>
+      <w:r>
+        <w:rPr>
+          <w:lang w:val="en-GB"/>
+        </w:rPr>
+        <w:t xml:space="preserve"> system to be implemented and used for the project.</w:t>
       </w:r>
     </w:p>
     <w:p>
       <w:pPr>
         <w:pStyle w:val="BodyText"/>
-      </w:pPr>
-      <w:r>
-        <w:t>Keep your text and graphic files separate until after the text has been formatted and styled. Do not use hard tabs, and limit use of hard returns to only one return at the end of a paragraph. Do not add any kind of pagination anywhere in the paper. Do not number text heads-the template will do that for you.</w:t>
+        <w:rPr>
+          <w:lang w:val="en-GB"/>
+        </w:rPr>
+      </w:pPr>
+      <w:proofErr w:type="gramStart"/>
+      <w:r>
+        <w:rPr>
+          <w:lang w:val="en-GB"/>
+        </w:rPr>
+        <w:t>Similarly</w:t>
+      </w:r>
+      <w:proofErr w:type="gramEnd"/>
+      <w:r>
+        <w:rPr>
+          <w:lang w:val="en-GB"/>
+        </w:rPr>
+        <w:t xml:space="preserve"> to the TSWR system, a base </w:t>
+      </w:r>
+      <w:r>
+        <w:rPr>
+          <w:lang w:val="en-GB"/>
+        </w:rPr>
+        <w:t xml:space="preserve">model will be used rather than creating one from scratch. In this case, the “Vehicle Plant Model” from last year’s Model </w:t>
+      </w:r>
+      <w:r>
+        <w:rPr>
+          <w:lang w:val="en-GB"/>
+        </w:rPr>
+        <w:t>B</w:t>
+      </w:r>
+      <w:r>
+        <w:rPr>
+          <w:lang w:val="en-GB"/>
+        </w:rPr>
+        <w:t>ased Development class will be used, which simulates the action of a</w:t>
+      </w:r>
+      <w:r>
+        <w:rPr>
+          <w:lang w:val="en-GB"/>
+        </w:rPr>
+        <w:t xml:space="preserve"> </w:t>
+      </w:r>
+      <w:r>
+        <w:rPr>
+          <w:lang w:val="en-GB"/>
+        </w:rPr>
+        <w:t>gearbox.</w:t>
       </w:r>
     </w:p>
     <w:p>
@@ -1379,19 +1473,158 @@
         <w:pStyle w:val="Heading2"/>
       </w:pPr>
       <w:r>
-        <w:t>Abbreviations</w:t>
-      </w:r>
-      <w:r>
-        <w:t xml:space="preserve"> and Acronyms</w:t>
-      </w:r>
-    </w:p>
-    <w:p>
-      <w:pPr>
-        <w:pStyle w:val="BodyText"/>
-      </w:pPr>
-      <w:r>
-        <w:t>Define abbreviations and acronyms the first time they are used in the text, even after they have been defined in the abstract. Abbreviations such as IEEE, SI, MKS, CGS, sc, dc, and rms do not have to be defined. Do not use abbreviations in the title or heads unless they are unavoidable.</w:t>
-      </w:r>
+        <w:t>Scope</w:t>
+      </w:r>
+    </w:p>
+    <w:p>
+      <w:pPr>
+        <w:ind w:firstLine="14.40pt"/>
+        <w:jc w:val="both"/>
+      </w:pPr>
+      <w:r>
+        <w:t>For the purposes of this project, the existing functionalities is satisfactory for this exercise. Currently, the system accepts an input matrix of speeds in kmph that the vehicle will be going through over a time period, and the plant will perform the gearbox simulation, providing outputs of RPM, torque and velocity</w:t>
+      </w:r>
+      <w:r>
+        <w:t xml:space="preserve"> based on the fixed gear provided</w:t>
+      </w:r>
+      <w:r>
+        <w:t>.</w:t>
+      </w:r>
+    </w:p>
+    <w:p>
+      <w:pPr>
+        <w:pStyle w:val="Heading2"/>
+      </w:pPr>
+      <w:r>
+        <w:t>Implementation</w:t>
+      </w:r>
+    </w:p>
+    <w:p>
+      <w:pPr>
+        <w:ind w:firstLine="14.40pt"/>
+        <w:jc w:val="both"/>
+      </w:pPr>
+      <w:r>
+        <w:t xml:space="preserve">This heading looks at how the </w:t>
+      </w:r>
+      <w:r>
+        <w:t>VPM</w:t>
+      </w:r>
+      <w:r>
+        <w:t xml:space="preserve"> system was implemented.</w:t>
+      </w:r>
+    </w:p>
+    <w:p>
+      <w:pPr>
+        <w:jc w:val="both"/>
+      </w:pPr>
+    </w:p>
+    <w:p>
+      <w:pPr>
+        <w:jc w:val="both"/>
+        <w:rPr>
+          <w:noProof/>
+        </w:rPr>
+      </w:pPr>
+      <w:r>
+        <w:rPr>
+          <w:noProof/>
+        </w:rPr>
+        <mc:AlternateContent>
+          <mc:Choice Requires="v">
+            <w:pict>
+              <v:shape id="_x0000_i1031" type="#_x0000_t75" style="width:243.35pt;height:118pt;visibility:visible;mso-wrap-style:square">
+                <v:imagedata r:id="rId21" o:title=""/>
+              </v:shape>
+            </w:pict>
+          </mc:Choice>
+          <mc:Fallback>
+            <w:drawing>
+              <wp:inline distT="0" distB="0" distL="0" distR="0" wp14:anchorId="691073E4" wp14:editId="4384946B">
+                <wp:extent cx="3090545" cy="1498600"/>
+                <wp:effectExtent l="0" t="0" r="0" b="6350"/>
+                <wp:docPr id="7" name="Picture 7"/>
+                <wp:cNvGraphicFramePr>
+                  <a:graphicFrameLocks xmlns:a="http://purl.oclc.org/ooxml/drawingml/main" noChangeAspect="1"/>
+                </wp:cNvGraphicFramePr>
+                <a:graphic xmlns:a="http://purl.oclc.org/ooxml/drawingml/main">
+                  <a:graphicData uri="http://purl.oclc.org/ooxml/drawingml/picture">
+                    <pic:pic xmlns:pic="http://purl.oclc.org/ooxml/drawingml/picture">
+                      <pic:nvPicPr>
+                        <pic:cNvPr id="0" name="Picture 7"/>
+                        <pic:cNvPicPr>
+                          <a:picLocks noChangeAspect="1" noChangeArrowheads="1"/>
+                        </pic:cNvPicPr>
+                      </pic:nvPicPr>
+                      <pic:blipFill>
+                        <a:blip r:embed="rId22">
+                          <a:extLst>
+                            <a:ext uri="{28A0092B-C50C-407E-A947-70E740481C1C}">
+                              <a14:useLocalDpi xmlns:a14="http://schemas.microsoft.com/office/drawing/2010/main" val="0"/>
+                            </a:ext>
+                          </a:extLst>
+                        </a:blip>
+                        <a:srcRect/>
+                        <a:stretch>
+                          <a:fillRect/>
+                        </a:stretch>
+                      </pic:blipFill>
+                      <pic:spPr bwMode="auto">
+                        <a:xfrm>
+                          <a:off x="0" y="0"/>
+                          <a:ext cx="3090545" cy="1498600"/>
+                        </a:xfrm>
+                        <a:prstGeom prst="rect">
+                          <a:avLst/>
+                        </a:prstGeom>
+                        <a:noFill/>
+                        <a:ln>
+                          <a:noFill/>
+                        </a:ln>
+                      </pic:spPr>
+                    </pic:pic>
+                  </a:graphicData>
+                </a:graphic>
+              </wp:inline>
+            </w:drawing>
+          </mc:Fallback>
+        </mc:AlternateContent>
+      </w:r>
+    </w:p>
+    <w:p>
+      <w:pPr>
+        <w:jc w:val="both"/>
+        <w:rPr>
+          <w:i/>
+        </w:rPr>
+      </w:pPr>
+      <w:r>
+        <w:rPr>
+          <w:i/>
+          <w:noProof/>
+        </w:rPr>
+        <w:t xml:space="preserve">Simulink implementation of the entire </w:t>
+      </w:r>
+      <w:r>
+        <w:rPr>
+          <w:i/>
+          <w:noProof/>
+        </w:rPr>
+        <w:t>VPM</w:t>
+      </w:r>
+      <w:r>
+        <w:rPr>
+          <w:i/>
+          <w:noProof/>
+        </w:rPr>
+        <w:t xml:space="preserve"> system</w:t>
+      </w:r>
+    </w:p>
+    <w:p>
+      <w:pPr>
+        <w:ind w:start="14.40pt"/>
+        <w:jc w:val="both"/>
+      </w:pPr>
     </w:p>
     <w:p>
       <w:pPr>
@@ -1404,7 +1637,10 @@
         <w:t>W</w:t>
       </w:r>
       <w:r>
-        <w:t>SR and ATC</w:t>
+        <w:t xml:space="preserve">SR and </w:t>
+      </w:r>
+      <w:r>
+        <w:t>VPM</w:t>
       </w:r>
     </w:p>
     <w:p>
@@ -1533,6 +1769,7 @@
         <w:pStyle w:val="Heading3"/>
       </w:pPr>
       <w:r>
+        <w:lastRenderedPageBreak/>
         <w:t xml:space="preserve">For </w:t>
       </w:r>
       <w:r>
@@ -1689,7 +1926,6 @@
         <w:pStyle w:val="Heading1"/>
       </w:pPr>
       <w:r>
-        <w:lastRenderedPageBreak/>
         <w:t>Benchmark Testing</w:t>
       </w:r>
     </w:p>
@@ -2040,7 +2276,7 @@
           </mc:Choice>
           <mc:Fallback>
             <w:drawing>
-              <wp:anchor distT="0" distB="0" distL="114300" distR="114300" simplePos="0" relativeHeight="251659264" behindDoc="1" locked="0" layoutInCell="1" allowOverlap="1" wp14:anchorId="1101F597" wp14:editId="3E7AD591">
+              <wp:anchor distT="0" distB="0" distL="114300" distR="114300" simplePos="0" relativeHeight="251659264" behindDoc="1" locked="0" layoutInCell="1" allowOverlap="1" wp14:anchorId="56ACB54D" wp14:editId="4CABB3E0">
                 <wp:simplePos x="0" y="0"/>
                 <wp:positionH relativeFrom="margin">
                   <wp:align>left</wp:align>
@@ -4807,7 +5043,7 @@
 </file>
 
 <file path=customXml/itemProps1.xml><?xml version="1.0" encoding="utf-8"?>
-<ds:datastoreItem xmlns:ds="http://purl.oclc.org/ooxml/officeDocument/customXml" ds:itemID="{B02C721F-0BD3-4D8C-89C1-F8DB7EAFE362}">
+<ds:datastoreItem xmlns:ds="http://purl.oclc.org/ooxml/officeDocument/customXml" ds:itemID="{C36FA6A6-67B3-4C8B-95B8-2A3D053A27D4}">
   <ds:schemaRefs>
     <ds:schemaRef ds:uri="http://schemas.openxmlformats.org/officeDocument/2006/bibliography"/>
   </ds:schemaRefs>

</xml_diff>